<commit_message>
cv updation with margins
</commit_message>
<xml_diff>
--- a/career/VINEET BHAROT_vmock_UCI_details.docx
+++ b/career/VINEET BHAROT_vmock_UCI_details.docx
@@ -82,6 +82,7 @@
     <w:p>
       <w:pPr>
         <w:rPr>
+          <w:rStyle w:val="Hyperlink"/>
           <w:rFonts w:ascii="Times New Roman" w:eastAsia="Times New Roman" w:hAnsi="Times New Roman" w:cs="Times New Roman"/>
           <w:color w:val="000000" w:themeColor="text1"/>
         </w:rPr>
@@ -99,6 +100,23 @@
     </w:p>
     <w:p>
       <w:pPr>
+        <w:rPr>
+          <w:rFonts w:ascii="Times New Roman" w:eastAsia="Times New Roman" w:hAnsi="Times New Roman" w:cs="Times New Roman"/>
+          <w:color w:val="000000" w:themeColor="text1"/>
+          <w:u w:val="single"/>
+        </w:rPr>
+      </w:pPr>
+      <w:r>
+        <w:rPr>
+          <w:rFonts w:ascii="Times New Roman" w:eastAsia="Times New Roman" w:hAnsi="Times New Roman" w:cs="Times New Roman"/>
+          <w:color w:val="000000" w:themeColor="text1"/>
+          <w:u w:val="single"/>
+        </w:rPr>
+        <w:t>https://github.com/vnt-github?tab=repositories</w:t>
+      </w:r>
+    </w:p>
+    <w:p>
+      <w:pPr>
         <w:pBdr>
           <w:bottom w:val="single" w:sz="12" w:space="1" w:color="000000"/>
         </w:pBdr>
@@ -127,6 +145,9 @@
       </w:r>
     </w:p>
     <w:p>
+      <w:pPr>
+        <w:jc w:val="left"/>
+      </w:pPr>
       <w:r>
         <w:t xml:space="preserve">Fall 2021 </w:t>
       </w:r>
@@ -933,6 +954,22 @@
       </w:pPr>
       <w:r>
         <w:rPr>
+          <w:rFonts w:ascii="Times New Roman" w:hAnsi="Times New Roman" w:cs="Times New Roman"/>
+          <w:b/>
+          <w:bCs/>
+        </w:rPr>
+        <w:t>Backend</w:t>
+      </w:r>
+      <w:r>
+        <w:rPr>
+          <w:rFonts w:ascii="Times New Roman" w:hAnsi="Times New Roman" w:cs="Times New Roman"/>
+          <w:b/>
+          <w:bCs/>
+        </w:rPr>
+        <w:t xml:space="preserve"> </w:t>
+      </w:r>
+      <w:r>
+        <w:rPr>
           <w:rFonts w:ascii="Times New Roman" w:eastAsia="Times New Roman" w:hAnsi="Times New Roman" w:cs="Times New Roman"/>
           <w:b/>
         </w:rPr>
@@ -992,14 +1029,14 @@
           <w:rFonts w:ascii="Times New Roman" w:eastAsia="Times New Roman" w:hAnsi="Times New Roman" w:cs="Times New Roman"/>
           <w:b/>
         </w:rPr>
-        <w:tab/>
-      </w:r>
-      <w:r>
-        <w:rPr>
-          <w:rFonts w:ascii="Times New Roman" w:eastAsia="Times New Roman" w:hAnsi="Times New Roman" w:cs="Times New Roman"/>
-          <w:b/>
-        </w:rPr>
         <w:t xml:space="preserve">        </w:t>
+      </w:r>
+      <w:r>
+        <w:rPr>
+          <w:rFonts w:ascii="Times New Roman" w:eastAsia="Times New Roman" w:hAnsi="Times New Roman" w:cs="Times New Roman"/>
+          <w:b/>
+        </w:rPr>
+        <w:t xml:space="preserve">              </w:t>
       </w:r>
       <w:r>
         <w:rPr>
@@ -1032,16 +1069,16 @@
       <w:r>
         <w:rPr>
           <w:rFonts w:ascii="Times New Roman" w:hAnsi="Times New Roman" w:cs="Times New Roman"/>
-          <w:b/>
-          <w:bCs/>
-        </w:rPr>
-        <w:t>Backend Engineer</w:t>
-      </w:r>
-      <w:r>
-        <w:rPr>
-          <w:rFonts w:ascii="Times New Roman" w:hAnsi="Times New Roman" w:cs="Times New Roman"/>
-        </w:rPr>
-        <w:t xml:space="preserve"> developing </w:t>
+        </w:rPr>
+        <w:t>Developed</w:t>
+      </w:r>
+      <w:r>
+        <w:rPr>
+          <w:rFonts w:ascii="Times New Roman" w:hAnsi="Times New Roman" w:cs="Times New Roman"/>
+          <w:b/>
+          <w:bCs/>
+        </w:rPr>
+        <w:t xml:space="preserve"> </w:t>
       </w:r>
       <w:r>
         <w:rPr>
@@ -1486,6 +1523,12 @@
         </w:rPr>
         <w:commentReference w:id="2"/>
       </w:r>
+      <w:r>
+        <w:rPr>
+          <w:rFonts w:ascii="Times New Roman" w:eastAsia="Times New Roman" w:hAnsi="Times New Roman" w:cs="Times New Roman"/>
+        </w:rPr>
+        <w:t>.</w:t>
+      </w:r>
     </w:p>
     <w:p>
       <w:pPr>
@@ -1506,11 +1549,50 @@
           <w:rFonts w:ascii="Times New Roman" w:hAnsi="Times New Roman" w:cs="Times New Roman"/>
         </w:rPr>
       </w:pPr>
-      <w:r>
-        <w:rPr>
-          <w:rFonts w:ascii="Times New Roman" w:eastAsia="Times New Roman" w:hAnsi="Times New Roman" w:cs="Times New Roman"/>
-        </w:rPr>
-        <w:t>Created</w:t>
+      <w:commentRangeStart w:id="3"/>
+      <w:r>
+        <w:rPr>
+          <w:rFonts w:ascii="Times New Roman" w:eastAsia="Times New Roman" w:hAnsi="Times New Roman" w:cs="Times New Roman"/>
+        </w:rPr>
+        <w:t xml:space="preserve">Updated </w:t>
+      </w:r>
+      <w:r>
+        <w:rPr>
+          <w:rFonts w:ascii="Times New Roman" w:eastAsia="Times New Roman" w:hAnsi="Times New Roman" w:cs="Times New Roman"/>
+        </w:rPr>
+        <w:t xml:space="preserve">and </w:t>
+      </w:r>
+      <w:r>
+        <w:rPr>
+          <w:rFonts w:ascii="Times New Roman" w:eastAsia="Times New Roman" w:hAnsi="Times New Roman" w:cs="Times New Roman"/>
+        </w:rPr>
+        <w:t xml:space="preserve">Upgraded </w:t>
+      </w:r>
+      <w:r>
+        <w:rPr>
+          <w:rFonts w:ascii="Times New Roman" w:eastAsia="Times New Roman" w:hAnsi="Times New Roman" w:cs="Times New Roman"/>
+        </w:rPr>
+        <w:t xml:space="preserve">AWS instances by developing </w:t>
+      </w:r>
+      <w:r>
+        <w:rPr>
+          <w:rFonts w:ascii="Times New Roman" w:eastAsia="Times New Roman" w:hAnsi="Times New Roman" w:cs="Times New Roman"/>
+          <w:b/>
+          <w:bCs/>
+        </w:rPr>
+        <w:t>Virtual Machines</w:t>
+      </w:r>
+      <w:r>
+        <w:rPr>
+          <w:rFonts w:ascii="Times New Roman" w:eastAsia="Times New Roman" w:hAnsi="Times New Roman" w:cs="Times New Roman"/>
+        </w:rPr>
+        <w:t xml:space="preserve">’ vagrant and provisioning scripts, </w:t>
+      </w:r>
+      <w:r>
+        <w:rPr>
+          <w:rFonts w:ascii="Times New Roman" w:eastAsia="Times New Roman" w:hAnsi="Times New Roman" w:cs="Times New Roman"/>
+        </w:rPr>
+        <w:t>resulting</w:t>
       </w:r>
       <w:r>
         <w:rPr>
@@ -1521,14 +1603,10 @@
       <w:r>
         <w:rPr>
           <w:rFonts w:ascii="Times New Roman" w:eastAsia="Times New Roman" w:hAnsi="Times New Roman" w:cs="Times New Roman"/>
-        </w:rPr>
-        <w:t xml:space="preserve">and </w:t>
-      </w:r>
-      <w:r>
-        <w:rPr>
-          <w:rFonts w:ascii="Times New Roman" w:eastAsia="Times New Roman" w:hAnsi="Times New Roman" w:cs="Times New Roman"/>
-        </w:rPr>
-        <w:t>Improved</w:t>
+          <w:b/>
+          <w:bCs/>
+        </w:rPr>
+        <w:t>20 %</w:t>
       </w:r>
       <w:r>
         <w:rPr>
@@ -1539,14 +1617,41 @@
       <w:r>
         <w:rPr>
           <w:rFonts w:ascii="Times New Roman" w:eastAsia="Times New Roman" w:hAnsi="Times New Roman" w:cs="Times New Roman"/>
-        </w:rPr>
-        <w:t xml:space="preserve">features associated with player matchmaking, engagement and gameplay for cloud-hosted </w:t>
-      </w:r>
-      <w:r>
-        <w:rPr>
-          <w:rFonts w:ascii="Times New Roman" w:eastAsia="Times New Roman" w:hAnsi="Times New Roman" w:cs="Times New Roman"/>
-        </w:rPr>
-        <w:t>platform.</w:t>
+          <w:b/>
+          <w:bCs/>
+        </w:rPr>
+        <w:t>cost-cutting</w:t>
+      </w:r>
+      <w:r>
+        <w:rPr>
+          <w:rFonts w:ascii="Times New Roman" w:eastAsia="Times New Roman" w:hAnsi="Times New Roman" w:cs="Times New Roman"/>
+        </w:rPr>
+        <w:t xml:space="preserve"> with </w:t>
+      </w:r>
+      <w:r>
+        <w:rPr>
+          <w:rFonts w:ascii="Times New Roman" w:eastAsia="Times New Roman" w:hAnsi="Times New Roman" w:cs="Times New Roman"/>
+        </w:rPr>
+        <w:t xml:space="preserve">help from </w:t>
+      </w:r>
+      <w:r>
+        <w:rPr>
+          <w:rFonts w:ascii="Times New Roman" w:eastAsia="Times New Roman" w:hAnsi="Times New Roman" w:cs="Times New Roman"/>
+        </w:rPr>
+        <w:t>Global Network Solutions team in Paris and Bucharest</w:t>
+      </w:r>
+      <w:r>
+        <w:rPr>
+          <w:rFonts w:ascii="Times New Roman" w:eastAsia="Times New Roman" w:hAnsi="Times New Roman" w:cs="Times New Roman"/>
+        </w:rPr>
+        <w:t>.</w:t>
+      </w:r>
+      <w:commentRangeEnd w:id="3"/>
+      <w:r>
+        <w:rPr>
+          <w:rStyle w:val="CommentReference"/>
+        </w:rPr>
+        <w:commentReference w:id="3"/>
       </w:r>
     </w:p>
     <w:p>
@@ -1568,109 +1673,26 @@
           <w:rFonts w:ascii="Times New Roman" w:hAnsi="Times New Roman" w:cs="Times New Roman"/>
         </w:rPr>
       </w:pPr>
-      <w:commentRangeStart w:id="3"/>
-      <w:r>
-        <w:rPr>
-          <w:rFonts w:ascii="Times New Roman" w:eastAsia="Times New Roman" w:hAnsi="Times New Roman" w:cs="Times New Roman"/>
-        </w:rPr>
-        <w:t xml:space="preserve">Updated </w:t>
-      </w:r>
-      <w:r>
-        <w:rPr>
-          <w:rFonts w:ascii="Times New Roman" w:eastAsia="Times New Roman" w:hAnsi="Times New Roman" w:cs="Times New Roman"/>
-        </w:rPr>
-        <w:t xml:space="preserve">and </w:t>
-      </w:r>
-      <w:r>
-        <w:rPr>
-          <w:rFonts w:ascii="Times New Roman" w:eastAsia="Times New Roman" w:hAnsi="Times New Roman" w:cs="Times New Roman"/>
-        </w:rPr>
-        <w:t xml:space="preserve">Upgraded </w:t>
-      </w:r>
-      <w:r>
-        <w:rPr>
-          <w:rFonts w:ascii="Times New Roman" w:eastAsia="Times New Roman" w:hAnsi="Times New Roman" w:cs="Times New Roman"/>
-        </w:rPr>
-        <w:t xml:space="preserve">AWS instances by developing </w:t>
-      </w:r>
-      <w:r>
-        <w:rPr>
-          <w:rFonts w:ascii="Times New Roman" w:eastAsia="Times New Roman" w:hAnsi="Times New Roman" w:cs="Times New Roman"/>
-          <w:b/>
-          <w:bCs/>
-        </w:rPr>
-        <w:t>Virtual Machines</w:t>
-      </w:r>
-      <w:r>
-        <w:rPr>
-          <w:rFonts w:ascii="Times New Roman" w:eastAsia="Times New Roman" w:hAnsi="Times New Roman" w:cs="Times New Roman"/>
-        </w:rPr>
-        <w:t xml:space="preserve">’ vagrant and provisioning scripts, </w:t>
-      </w:r>
-      <w:r>
-        <w:rPr>
-          <w:rFonts w:ascii="Times New Roman" w:eastAsia="Times New Roman" w:hAnsi="Times New Roman" w:cs="Times New Roman"/>
-        </w:rPr>
-        <w:t>resulting</w:t>
-      </w:r>
-      <w:r>
-        <w:rPr>
-          <w:rFonts w:ascii="Times New Roman" w:eastAsia="Times New Roman" w:hAnsi="Times New Roman" w:cs="Times New Roman"/>
-        </w:rPr>
-        <w:t xml:space="preserve"> </w:t>
-      </w:r>
-      <w:r>
-        <w:rPr>
-          <w:rFonts w:ascii="Times New Roman" w:eastAsia="Times New Roman" w:hAnsi="Times New Roman" w:cs="Times New Roman"/>
-          <w:b/>
-          <w:bCs/>
-        </w:rPr>
-        <w:t>20 %</w:t>
-      </w:r>
-      <w:r>
-        <w:rPr>
-          <w:rFonts w:ascii="Times New Roman" w:eastAsia="Times New Roman" w:hAnsi="Times New Roman" w:cs="Times New Roman"/>
-        </w:rPr>
-        <w:t xml:space="preserve"> </w:t>
-      </w:r>
-      <w:r>
-        <w:rPr>
-          <w:rFonts w:ascii="Times New Roman" w:eastAsia="Times New Roman" w:hAnsi="Times New Roman" w:cs="Times New Roman"/>
-          <w:b/>
-          <w:bCs/>
-        </w:rPr>
-        <w:t>cost-cutting</w:t>
-      </w:r>
-      <w:r>
-        <w:rPr>
-          <w:rFonts w:ascii="Times New Roman" w:eastAsia="Times New Roman" w:hAnsi="Times New Roman" w:cs="Times New Roman"/>
-        </w:rPr>
-        <w:t xml:space="preserve"> with </w:t>
-      </w:r>
-      <w:r>
-        <w:rPr>
-          <w:rFonts w:ascii="Times New Roman" w:eastAsia="Times New Roman" w:hAnsi="Times New Roman" w:cs="Times New Roman"/>
-        </w:rPr>
-        <w:t xml:space="preserve">help from </w:t>
-      </w:r>
-      <w:r>
-        <w:rPr>
-          <w:rFonts w:ascii="Times New Roman" w:eastAsia="Times New Roman" w:hAnsi="Times New Roman" w:cs="Times New Roman"/>
-        </w:rPr>
-        <w:t>Global Network Solutions team in Paris and Bucharest</w:t>
-      </w:r>
-      <w:r>
-        <w:rPr>
-          <w:rFonts w:ascii="Times New Roman" w:eastAsia="Times New Roman" w:hAnsi="Times New Roman" w:cs="Times New Roman"/>
-        </w:rPr>
-        <w:t>.</w:t>
-      </w:r>
-      <w:commentRangeEnd w:id="3"/>
-      <w:r>
-        <w:rPr>
-          <w:rStyle w:val="CommentReference"/>
-        </w:rPr>
-        <w:commentReference w:id="3"/>
+      <w:r>
+        <w:rPr>
+          <w:rFonts w:ascii="Times New Roman" w:eastAsia="Times New Roman" w:hAnsi="Times New Roman" w:cs="Times New Roman"/>
+        </w:rPr>
+        <w:t xml:space="preserve">Increase logs retention by </w:t>
+      </w:r>
+      <w:r>
+        <w:rPr>
+          <w:rFonts w:ascii="Times New Roman" w:eastAsia="Times New Roman" w:hAnsi="Times New Roman" w:cs="Times New Roman"/>
+          <w:b/>
+          <w:bCs/>
+          <w:u w:val="single"/>
+        </w:rPr>
+        <w:t xml:space="preserve">50% </w:t>
+      </w:r>
+      <w:r>
+        <w:rPr>
+          <w:rFonts w:ascii="Times New Roman" w:eastAsia="Times New Roman" w:hAnsi="Times New Roman" w:cs="Times New Roman"/>
+        </w:rPr>
+        <w:t>by categorizing, consolidating and pruning logs.</w:t>
       </w:r>
     </w:p>
     <w:p>
@@ -1692,31 +1714,327 @@
           <w:rFonts w:ascii="Times New Roman" w:hAnsi="Times New Roman" w:cs="Times New Roman"/>
         </w:rPr>
       </w:pPr>
-      <w:r>
-        <w:rPr>
-          <w:rFonts w:ascii="Times New Roman" w:eastAsia="Times New Roman" w:hAnsi="Times New Roman" w:cs="Times New Roman"/>
-        </w:rPr>
-        <w:t xml:space="preserve">Increase logs retention by </w:t>
-      </w:r>
-      <w:r>
-        <w:rPr>
-          <w:rFonts w:ascii="Times New Roman" w:eastAsia="Times New Roman" w:hAnsi="Times New Roman" w:cs="Times New Roman"/>
-          <w:b/>
-          <w:bCs/>
-          <w:u w:val="single"/>
-        </w:rPr>
-        <w:t xml:space="preserve">50% </w:t>
-      </w:r>
-      <w:r>
-        <w:rPr>
-          <w:rFonts w:ascii="Times New Roman" w:eastAsia="Times New Roman" w:hAnsi="Times New Roman" w:cs="Times New Roman"/>
-        </w:rPr>
-        <w:t>by categorizing, consolidating and pruning logs.</w:t>
-      </w:r>
-    </w:p>
-    <w:p>
-      <w:pPr>
-        <w:widowControl w:val="0"/>
+      <w:commentRangeStart w:id="4"/>
+      <w:r>
+        <w:rPr>
+          <w:rFonts w:ascii="Times New Roman" w:eastAsia="Times New Roman" w:hAnsi="Times New Roman" w:cs="Times New Roman"/>
+          <w:b/>
+          <w:bCs/>
+        </w:rPr>
+        <w:t>Boosted</w:t>
+      </w:r>
+      <w:r>
+        <w:rPr>
+          <w:rFonts w:ascii="Times New Roman" w:eastAsia="Times New Roman" w:hAnsi="Times New Roman" w:cs="Times New Roman"/>
+          <w:b/>
+          <w:bCs/>
+        </w:rPr>
+        <w:t xml:space="preserve"> </w:t>
+      </w:r>
+      <w:r>
+        <w:rPr>
+          <w:rFonts w:ascii="Times New Roman" w:eastAsia="Times New Roman" w:hAnsi="Times New Roman" w:cs="Times New Roman"/>
+          <w:b/>
+          <w:bCs/>
+        </w:rPr>
+        <w:t xml:space="preserve">20% </w:t>
+      </w:r>
+      <w:r>
+        <w:rPr>
+          <w:rFonts w:ascii="Times New Roman" w:eastAsia="Times New Roman" w:hAnsi="Times New Roman" w:cs="Times New Roman"/>
+          <w:b/>
+          <w:bCs/>
+        </w:rPr>
+        <w:t xml:space="preserve">performance </w:t>
+      </w:r>
+      <w:r>
+        <w:rPr>
+          <w:rFonts w:ascii="Times New Roman" w:eastAsia="Times New Roman" w:hAnsi="Times New Roman" w:cs="Times New Roman"/>
+          <w:b/>
+          <w:bCs/>
+        </w:rPr>
+        <w:t xml:space="preserve">and </w:t>
+      </w:r>
+      <w:r>
+        <w:rPr>
+          <w:rFonts w:ascii="Times New Roman" w:eastAsia="Times New Roman" w:hAnsi="Times New Roman" w:cs="Times New Roman"/>
+          <w:b/>
+          <w:bCs/>
+        </w:rPr>
+        <w:t>reduced</w:t>
+      </w:r>
+      <w:r>
+        <w:rPr>
+          <w:rFonts w:ascii="Times New Roman" w:eastAsia="Times New Roman" w:hAnsi="Times New Roman" w:cs="Times New Roman"/>
+          <w:b/>
+          <w:bCs/>
+        </w:rPr>
+        <w:t xml:space="preserve"> </w:t>
+      </w:r>
+      <w:r>
+        <w:rPr>
+          <w:rFonts w:ascii="Times New Roman" w:eastAsia="Times New Roman" w:hAnsi="Times New Roman" w:cs="Times New Roman"/>
+          <w:b/>
+          <w:bCs/>
+        </w:rPr>
+        <w:t xml:space="preserve">cost by 15% </w:t>
+      </w:r>
+      <w:r>
+        <w:rPr>
+          <w:rFonts w:ascii="Times New Roman" w:eastAsia="Times New Roman" w:hAnsi="Times New Roman" w:cs="Times New Roman"/>
+        </w:rPr>
+        <w:t xml:space="preserve">by migrating stateful </w:t>
+      </w:r>
+      <w:r>
+        <w:rPr>
+          <w:rFonts w:ascii="Times New Roman" w:eastAsia="Times New Roman" w:hAnsi="Times New Roman" w:cs="Times New Roman"/>
+        </w:rPr>
+        <w:t>socket-based</w:t>
+      </w:r>
+      <w:r>
+        <w:rPr>
+          <w:rFonts w:ascii="Times New Roman" w:eastAsia="Times New Roman" w:hAnsi="Times New Roman" w:cs="Times New Roman"/>
+        </w:rPr>
+        <w:t xml:space="preserve"> servers</w:t>
+      </w:r>
+      <w:r>
+        <w:rPr>
+          <w:rFonts w:ascii="Times New Roman" w:eastAsia="Times New Roman" w:hAnsi="Times New Roman" w:cs="Times New Roman"/>
+        </w:rPr>
+        <w:t xml:space="preserve"> to stateless https</w:t>
+      </w:r>
+      <w:r>
+        <w:rPr>
+          <w:rFonts w:ascii="Times New Roman" w:eastAsia="Times New Roman" w:hAnsi="Times New Roman" w:cs="Times New Roman"/>
+        </w:rPr>
+        <w:t xml:space="preserve"> servers.</w:t>
+      </w:r>
+      <w:commentRangeEnd w:id="4"/>
+      <w:r>
+        <w:rPr>
+          <w:rStyle w:val="CommentReference"/>
+        </w:rPr>
+        <w:commentReference w:id="4"/>
+      </w:r>
+    </w:p>
+    <w:p>
+      <w:pPr>
+        <w:pBdr>
+          <w:top w:val="nil"/>
+          <w:left w:val="nil"/>
+          <w:bottom w:val="nil"/>
+          <w:right w:val="nil"/>
+          <w:between w:val="nil"/>
+        </w:pBdr>
+        <w:jc w:val="left"/>
+        <w:rPr>
+          <w:rFonts w:ascii="Times New Roman" w:eastAsia="Times New Roman" w:hAnsi="Times New Roman" w:cs="Times New Roman"/>
+          <w:b/>
+          <w:color w:val="000000"/>
+        </w:rPr>
+      </w:pPr>
+      <w:r>
+        <w:rPr>
+          <w:rFonts w:ascii="Times New Roman" w:eastAsia="Times New Roman" w:hAnsi="Times New Roman" w:cs="Times New Roman"/>
+          <w:b/>
+          <w:color w:val="000000"/>
+        </w:rPr>
+        <w:br/>
+      </w:r>
+      <w:r>
+        <w:rPr>
+          <w:rFonts w:ascii="Times New Roman" w:eastAsia="Times New Roman" w:hAnsi="Times New Roman" w:cs="Times New Roman"/>
+          <w:b/>
+          <w:color w:val="000000"/>
+        </w:rPr>
+        <w:t>Software Developer, K.T.D.S (</w:t>
+      </w:r>
+      <w:proofErr w:type="spellStart"/>
+      <w:r>
+        <w:rPr>
+          <w:rFonts w:ascii="Times New Roman" w:eastAsia="Times New Roman" w:hAnsi="Times New Roman" w:cs="Times New Roman"/>
+          <w:b/>
+          <w:color w:val="000000"/>
+        </w:rPr>
+        <w:t>Houm</w:t>
+      </w:r>
+      <w:proofErr w:type="spellEnd"/>
+      <w:r>
+        <w:rPr>
+          <w:rFonts w:ascii="Times New Roman" w:eastAsia="Times New Roman" w:hAnsi="Times New Roman" w:cs="Times New Roman"/>
+          <w:b/>
+          <w:color w:val="000000"/>
+        </w:rPr>
+        <w:t xml:space="preserve"> </w:t>
+      </w:r>
+      <w:r>
+        <w:rPr>
+          <w:rFonts w:ascii="Times New Roman" w:eastAsia="Times New Roman" w:hAnsi="Times New Roman" w:cs="Times New Roman"/>
+          <w:b/>
+          <w:color w:val="000000"/>
+        </w:rPr>
+        <w:t xml:space="preserve">Technology Singapore Pte </w:t>
+      </w:r>
+      <w:r>
+        <w:rPr>
+          <w:rFonts w:ascii="Times New Roman" w:eastAsia="Times New Roman" w:hAnsi="Times New Roman" w:cs="Times New Roman"/>
+          <w:b/>
+          <w:color w:val="000000"/>
+        </w:rPr>
+        <w:t>L</w:t>
+      </w:r>
+      <w:r>
+        <w:rPr>
+          <w:rFonts w:ascii="Times New Roman" w:eastAsia="Times New Roman" w:hAnsi="Times New Roman" w:cs="Times New Roman"/>
+          <w:b/>
+          <w:color w:val="000000"/>
+        </w:rPr>
+        <w:t>td.)</w:t>
+      </w:r>
+      <w:r>
+        <w:rPr>
+          <w:rFonts w:ascii="Times New Roman" w:eastAsia="Times New Roman" w:hAnsi="Times New Roman" w:cs="Times New Roman"/>
+          <w:b/>
+          <w:color w:val="000000"/>
+        </w:rPr>
+        <w:tab/>
+      </w:r>
+      <w:r>
+        <w:rPr>
+          <w:rFonts w:ascii="Times New Roman" w:eastAsia="Times New Roman" w:hAnsi="Times New Roman" w:cs="Times New Roman"/>
+          <w:b/>
+          <w:color w:val="000000"/>
+        </w:rPr>
+        <w:t xml:space="preserve"> </w:t>
+      </w:r>
+      <w:r>
+        <w:rPr>
+          <w:rFonts w:ascii="Times New Roman" w:eastAsia="Times New Roman" w:hAnsi="Times New Roman" w:cs="Times New Roman"/>
+          <w:b/>
+          <w:color w:val="000000"/>
+        </w:rPr>
+        <w:tab/>
+      </w:r>
+      <w:r>
+        <w:rPr>
+          <w:rFonts w:ascii="Times New Roman" w:eastAsia="Times New Roman" w:hAnsi="Times New Roman" w:cs="Times New Roman"/>
+          <w:b/>
+          <w:color w:val="000000"/>
+        </w:rPr>
+        <w:tab/>
+      </w:r>
+      <w:r>
+        <w:rPr>
+          <w:rFonts w:ascii="Times New Roman" w:eastAsia="Times New Roman" w:hAnsi="Times New Roman" w:cs="Times New Roman"/>
+          <w:b/>
+          <w:color w:val="000000"/>
+        </w:rPr>
+        <w:t xml:space="preserve">               </w:t>
+      </w:r>
+      <w:r>
+        <w:rPr>
+          <w:rFonts w:ascii="Times New Roman" w:eastAsia="Times New Roman" w:hAnsi="Times New Roman" w:cs="Times New Roman"/>
+          <w:b/>
+          <w:color w:val="000000"/>
+        </w:rPr>
+        <w:t xml:space="preserve">              </w:t>
+      </w:r>
+      <w:r>
+        <w:rPr>
+          <w:rFonts w:ascii="Times New Roman" w:eastAsia="Times New Roman" w:hAnsi="Times New Roman" w:cs="Times New Roman"/>
+          <w:bCs/>
+          <w:color w:val="000000"/>
+        </w:rPr>
+        <w:t>July 2017 – March 2019</w:t>
+      </w:r>
+    </w:p>
+    <w:p>
+      <w:pPr>
+        <w:pBdr>
+          <w:top w:val="nil"/>
+          <w:left w:val="nil"/>
+          <w:bottom w:val="nil"/>
+          <w:right w:val="nil"/>
+          <w:between w:val="nil"/>
+        </w:pBdr>
+        <w:jc w:val="left"/>
+        <w:rPr>
+          <w:rFonts w:ascii="Times New Roman" w:hAnsi="Times New Roman" w:cs="Times New Roman"/>
+        </w:rPr>
+      </w:pPr>
+      <w:r>
+        <w:rPr>
+          <w:rFonts w:ascii="Times New Roman" w:hAnsi="Times New Roman" w:cs="Times New Roman"/>
+        </w:rPr>
+        <w:t>Architected</w:t>
+      </w:r>
+      <w:r>
+        <w:rPr>
+          <w:rFonts w:ascii="Times New Roman" w:hAnsi="Times New Roman" w:cs="Times New Roman"/>
+        </w:rPr>
+        <w:t xml:space="preserve"> and </w:t>
+      </w:r>
+      <w:r>
+        <w:rPr>
+          <w:rFonts w:ascii="Times New Roman" w:hAnsi="Times New Roman" w:cs="Times New Roman"/>
+        </w:rPr>
+        <w:t>Engineered</w:t>
+      </w:r>
+      <w:r>
+        <w:rPr>
+          <w:rFonts w:ascii="Times New Roman" w:hAnsi="Times New Roman" w:cs="Times New Roman"/>
+        </w:rPr>
+        <w:t xml:space="preserve"> </w:t>
+      </w:r>
+      <w:r>
+        <w:rPr>
+          <w:rFonts w:ascii="Times New Roman" w:hAnsi="Times New Roman" w:cs="Times New Roman"/>
+        </w:rPr>
+        <w:t>parts of core architecture and various application features</w:t>
+      </w:r>
+      <w:r>
+        <w:rPr>
+          <w:rFonts w:ascii="Times New Roman" w:hAnsi="Times New Roman" w:cs="Times New Roman"/>
+        </w:rPr>
+        <w:t xml:space="preserve"> end-to-end as </w:t>
+      </w:r>
+      <w:r>
+        <w:rPr>
+          <w:rFonts w:ascii="Times New Roman" w:hAnsi="Times New Roman" w:cs="Times New Roman"/>
+          <w:b/>
+          <w:bCs/>
+        </w:rPr>
+        <w:t>Core tech team</w:t>
+      </w:r>
+      <w:r>
+        <w:rPr>
+          <w:rFonts w:ascii="Times New Roman" w:hAnsi="Times New Roman" w:cs="Times New Roman"/>
+          <w:b/>
+          <w:bCs/>
+        </w:rPr>
+        <w:t xml:space="preserve"> member</w:t>
+      </w:r>
+      <w:r>
+        <w:rPr>
+          <w:rFonts w:ascii="Times New Roman" w:hAnsi="Times New Roman" w:cs="Times New Roman"/>
+        </w:rPr>
+        <w:t>,</w:t>
+      </w:r>
+      <w:r>
+        <w:rPr>
+          <w:rFonts w:ascii="Times New Roman" w:hAnsi="Times New Roman" w:cs="Times New Roman"/>
+        </w:rPr>
+        <w:t xml:space="preserve"> along with performing initial load testing and deployments</w:t>
+      </w:r>
+      <w:r>
+        <w:rPr>
+          <w:rFonts w:ascii="Times New Roman" w:hAnsi="Times New Roman" w:cs="Times New Roman"/>
+        </w:rPr>
+        <w:t>.</w:t>
+      </w:r>
+    </w:p>
+    <w:p>
+      <w:pPr>
         <w:numPr>
           <w:ilvl w:val="0"/>
           <w:numId w:val="1"/>
@@ -1731,341 +2049,100 @@
         <w:jc w:val="left"/>
         <w:rPr>
           <w:rFonts w:ascii="Times New Roman" w:hAnsi="Times New Roman" w:cs="Times New Roman"/>
-        </w:rPr>
-      </w:pPr>
-      <w:r>
-        <w:rPr>
-          <w:rFonts w:ascii="Times New Roman" w:eastAsia="Times New Roman" w:hAnsi="Times New Roman" w:cs="Times New Roman"/>
-          <w:b/>
-          <w:bCs/>
-        </w:rPr>
-        <w:t>Boosted</w:t>
-      </w:r>
-      <w:r>
-        <w:rPr>
-          <w:rFonts w:ascii="Times New Roman" w:eastAsia="Times New Roman" w:hAnsi="Times New Roman" w:cs="Times New Roman"/>
-          <w:b/>
-          <w:bCs/>
+          <w:color w:val="000000"/>
+        </w:rPr>
+      </w:pPr>
+      <w:commentRangeStart w:id="5"/>
+      <w:r>
+        <w:rPr>
+          <w:rFonts w:ascii="Times New Roman" w:eastAsia="Times New Roman" w:hAnsi="Times New Roman" w:cs="Times New Roman"/>
+          <w:color w:val="000000"/>
+        </w:rPr>
+        <w:t xml:space="preserve">Decreased Initial App Load Times by </w:t>
+      </w:r>
+      <w:r>
+        <w:rPr>
+          <w:rFonts w:ascii="Times New Roman" w:eastAsia="Times New Roman" w:hAnsi="Times New Roman" w:cs="Times New Roman"/>
+          <w:b/>
+          <w:bCs/>
+          <w:i/>
+          <w:iCs/>
+          <w:color w:val="000000"/>
+          <w:u w:val="single"/>
+        </w:rPr>
+        <w:t>6 times</w:t>
+      </w:r>
+      <w:r>
+        <w:rPr>
+          <w:rFonts w:ascii="Times New Roman" w:eastAsia="Times New Roman" w:hAnsi="Times New Roman" w:cs="Times New Roman"/>
+          <w:color w:val="000000"/>
         </w:rPr>
         <w:t xml:space="preserve"> </w:t>
       </w:r>
       <w:r>
         <w:rPr>
           <w:rFonts w:ascii="Times New Roman" w:eastAsia="Times New Roman" w:hAnsi="Times New Roman" w:cs="Times New Roman"/>
-          <w:b/>
-          <w:bCs/>
-        </w:rPr>
-        <w:t xml:space="preserve">20% </w:t>
-      </w:r>
-      <w:r>
-        <w:rPr>
-          <w:rFonts w:ascii="Times New Roman" w:eastAsia="Times New Roman" w:hAnsi="Times New Roman" w:cs="Times New Roman"/>
-          <w:b/>
-          <w:bCs/>
-        </w:rPr>
-        <w:t xml:space="preserve">performance </w:t>
-      </w:r>
-      <w:r>
-        <w:rPr>
-          <w:rFonts w:ascii="Times New Roman" w:eastAsia="Times New Roman" w:hAnsi="Times New Roman" w:cs="Times New Roman"/>
-          <w:b/>
-          <w:bCs/>
-        </w:rPr>
-        <w:t xml:space="preserve">and </w:t>
-      </w:r>
-      <w:r>
-        <w:rPr>
-          <w:rFonts w:ascii="Times New Roman" w:eastAsia="Times New Roman" w:hAnsi="Times New Roman" w:cs="Times New Roman"/>
-          <w:b/>
-          <w:bCs/>
-        </w:rPr>
-        <w:t>reduced</w:t>
-      </w:r>
-      <w:r>
-        <w:rPr>
-          <w:rFonts w:ascii="Times New Roman" w:eastAsia="Times New Roman" w:hAnsi="Times New Roman" w:cs="Times New Roman"/>
-          <w:b/>
-          <w:bCs/>
-        </w:rPr>
-        <w:t xml:space="preserve"> </w:t>
-      </w:r>
-      <w:r>
-        <w:rPr>
-          <w:rFonts w:ascii="Times New Roman" w:eastAsia="Times New Roman" w:hAnsi="Times New Roman" w:cs="Times New Roman"/>
-          <w:b/>
-          <w:bCs/>
-        </w:rPr>
-        <w:t xml:space="preserve">cost by 15% </w:t>
-      </w:r>
-      <w:r>
-        <w:rPr>
-          <w:rFonts w:ascii="Times New Roman" w:eastAsia="Times New Roman" w:hAnsi="Times New Roman" w:cs="Times New Roman"/>
-        </w:rPr>
-        <w:t xml:space="preserve">by migrating stateful </w:t>
-      </w:r>
-      <w:r>
-        <w:rPr>
-          <w:rFonts w:ascii="Times New Roman" w:eastAsia="Times New Roman" w:hAnsi="Times New Roman" w:cs="Times New Roman"/>
-        </w:rPr>
-        <w:t>sockets-based</w:t>
-      </w:r>
-      <w:r>
-        <w:rPr>
-          <w:rFonts w:ascii="Times New Roman" w:eastAsia="Times New Roman" w:hAnsi="Times New Roman" w:cs="Times New Roman"/>
-        </w:rPr>
-        <w:t xml:space="preserve"> servers</w:t>
-      </w:r>
-      <w:r>
-        <w:rPr>
-          <w:rFonts w:ascii="Times New Roman" w:eastAsia="Times New Roman" w:hAnsi="Times New Roman" w:cs="Times New Roman"/>
-        </w:rPr>
-        <w:t xml:space="preserve"> to stateless https servers </w:t>
-      </w:r>
-      <w:r>
-        <w:rPr>
-          <w:rFonts w:ascii="Times New Roman" w:eastAsia="Times New Roman" w:hAnsi="Times New Roman" w:cs="Times New Roman"/>
-        </w:rPr>
-        <w:t xml:space="preserve">after analyzing architecture and data communication pipelines </w:t>
-      </w:r>
-      <w:r>
-        <w:rPr>
-          <w:rFonts w:ascii="Times New Roman" w:eastAsia="Times New Roman" w:hAnsi="Times New Roman" w:cs="Times New Roman"/>
+          <w:color w:val="000000"/>
+        </w:rPr>
+        <w:t xml:space="preserve">by prioritizing </w:t>
+      </w:r>
+      <w:r>
+        <w:rPr>
+          <w:rFonts w:ascii="Times New Roman" w:eastAsia="Times New Roman" w:hAnsi="Times New Roman" w:cs="Times New Roman"/>
+          <w:color w:val="000000"/>
+        </w:rPr>
+        <w:t xml:space="preserve">Replication Protocol for CouchDB (NoSQL DB) in microservice </w:t>
+      </w:r>
+      <w:r>
+        <w:rPr>
+          <w:rFonts w:ascii="Times New Roman" w:eastAsia="Times New Roman" w:hAnsi="Times New Roman" w:cs="Times New Roman"/>
+          <w:color w:val="000000"/>
+        </w:rPr>
+        <w:t>acting</w:t>
+      </w:r>
+      <w:r>
+        <w:rPr>
+          <w:rFonts w:ascii="Times New Roman" w:eastAsia="Times New Roman" w:hAnsi="Times New Roman" w:cs="Times New Roman"/>
+          <w:color w:val="000000"/>
+        </w:rPr>
+        <w:t xml:space="preserve"> as a replication target for CouchDB/</w:t>
+      </w:r>
+      <w:proofErr w:type="spellStart"/>
+      <w:r>
+        <w:rPr>
+          <w:rFonts w:ascii="Times New Roman" w:eastAsia="Times New Roman" w:hAnsi="Times New Roman" w:cs="Times New Roman"/>
+          <w:color w:val="000000"/>
+        </w:rPr>
+        <w:t>PouchDB</w:t>
+      </w:r>
+      <w:proofErr w:type="spellEnd"/>
+      <w:r>
+        <w:rPr>
+          <w:rFonts w:ascii="Times New Roman" w:eastAsia="Times New Roman" w:hAnsi="Times New Roman" w:cs="Times New Roman"/>
+          <w:color w:val="000000"/>
+        </w:rPr>
+        <w:t xml:space="preserve"> clients </w:t>
+      </w:r>
+      <w:r>
+        <w:rPr>
+          <w:rFonts w:ascii="Times New Roman" w:eastAsia="Times New Roman" w:hAnsi="Times New Roman" w:cs="Times New Roman"/>
+          <w:color w:val="000000"/>
         </w:rPr>
         <w:t>via</w:t>
       </w:r>
       <w:r>
         <w:rPr>
           <w:rFonts w:ascii="Times New Roman" w:eastAsia="Times New Roman" w:hAnsi="Times New Roman" w:cs="Times New Roman"/>
-        </w:rPr>
-        <w:t xml:space="preserve"> </w:t>
-      </w:r>
-      <w:proofErr w:type="spellStart"/>
-      <w:r>
-        <w:rPr>
-          <w:rFonts w:ascii="Times New Roman" w:eastAsia="Times New Roman" w:hAnsi="Times New Roman" w:cs="Times New Roman"/>
-        </w:rPr>
-        <w:t>Statsd</w:t>
-      </w:r>
-      <w:proofErr w:type="spellEnd"/>
-      <w:r>
-        <w:rPr>
-          <w:rFonts w:ascii="Times New Roman" w:eastAsia="Times New Roman" w:hAnsi="Times New Roman" w:cs="Times New Roman"/>
-        </w:rPr>
-        <w:t>, Kibana, Elasticsearch and Grafana</w:t>
-      </w:r>
-      <w:r>
-        <w:rPr>
-          <w:rFonts w:ascii="Times New Roman" w:eastAsia="Times New Roman" w:hAnsi="Times New Roman" w:cs="Times New Roman"/>
-        </w:rPr>
-        <w:t>.</w:t>
-      </w:r>
-    </w:p>
-    <w:p>
-      <w:pPr>
-        <w:pBdr>
-          <w:top w:val="nil"/>
-          <w:left w:val="nil"/>
-          <w:bottom w:val="nil"/>
-          <w:right w:val="nil"/>
-          <w:between w:val="nil"/>
-        </w:pBdr>
-        <w:jc w:val="left"/>
-        <w:rPr>
-          <w:rFonts w:ascii="Times New Roman" w:eastAsia="Times New Roman" w:hAnsi="Times New Roman" w:cs="Times New Roman"/>
-          <w:b/>
-          <w:color w:val="000000"/>
-        </w:rPr>
-      </w:pPr>
-      <w:r>
-        <w:rPr>
-          <w:rFonts w:ascii="Times New Roman" w:eastAsia="Times New Roman" w:hAnsi="Times New Roman" w:cs="Times New Roman"/>
-          <w:b/>
-          <w:color w:val="000000"/>
-        </w:rPr>
-        <w:br/>
-      </w:r>
-      <w:r>
-        <w:rPr>
-          <w:rFonts w:ascii="Times New Roman" w:eastAsia="Times New Roman" w:hAnsi="Times New Roman" w:cs="Times New Roman"/>
-          <w:b/>
-          <w:color w:val="000000"/>
-        </w:rPr>
-        <w:t>Software Developer, K.T.D.S (</w:t>
-      </w:r>
-      <w:proofErr w:type="spellStart"/>
-      <w:r>
-        <w:rPr>
-          <w:rFonts w:ascii="Times New Roman" w:eastAsia="Times New Roman" w:hAnsi="Times New Roman" w:cs="Times New Roman"/>
-          <w:b/>
-          <w:color w:val="000000"/>
-        </w:rPr>
-        <w:t>Houm</w:t>
-      </w:r>
-      <w:proofErr w:type="spellEnd"/>
-      <w:r>
-        <w:rPr>
-          <w:rFonts w:ascii="Times New Roman" w:eastAsia="Times New Roman" w:hAnsi="Times New Roman" w:cs="Times New Roman"/>
-          <w:b/>
-          <w:color w:val="000000"/>
-        </w:rPr>
-        <w:t xml:space="preserve"> </w:t>
-      </w:r>
-      <w:r>
-        <w:rPr>
-          <w:rFonts w:ascii="Times New Roman" w:eastAsia="Times New Roman" w:hAnsi="Times New Roman" w:cs="Times New Roman"/>
-          <w:b/>
-          <w:color w:val="000000"/>
-        </w:rPr>
-        <w:t xml:space="preserve">Technology Singapore Pte </w:t>
-      </w:r>
-      <w:r>
-        <w:rPr>
-          <w:rFonts w:ascii="Times New Roman" w:eastAsia="Times New Roman" w:hAnsi="Times New Roman" w:cs="Times New Roman"/>
-          <w:b/>
-          <w:color w:val="000000"/>
-        </w:rPr>
-        <w:t>L</w:t>
-      </w:r>
-      <w:r>
-        <w:rPr>
-          <w:rFonts w:ascii="Times New Roman" w:eastAsia="Times New Roman" w:hAnsi="Times New Roman" w:cs="Times New Roman"/>
-          <w:b/>
-          <w:color w:val="000000"/>
-        </w:rPr>
-        <w:t>td.)</w:t>
-      </w:r>
-      <w:r>
-        <w:rPr>
-          <w:rFonts w:ascii="Times New Roman" w:eastAsia="Times New Roman" w:hAnsi="Times New Roman" w:cs="Times New Roman"/>
-          <w:b/>
-          <w:color w:val="000000"/>
-        </w:rPr>
-        <w:tab/>
-      </w:r>
-      <w:r>
-        <w:rPr>
-          <w:rFonts w:ascii="Times New Roman" w:eastAsia="Times New Roman" w:hAnsi="Times New Roman" w:cs="Times New Roman"/>
-          <w:b/>
-          <w:color w:val="000000"/>
-        </w:rPr>
-        <w:t xml:space="preserve"> </w:t>
-      </w:r>
-      <w:r>
-        <w:rPr>
-          <w:rFonts w:ascii="Times New Roman" w:eastAsia="Times New Roman" w:hAnsi="Times New Roman" w:cs="Times New Roman"/>
-          <w:b/>
-          <w:color w:val="000000"/>
-        </w:rPr>
-        <w:tab/>
-      </w:r>
-      <w:r>
-        <w:rPr>
-          <w:rFonts w:ascii="Times New Roman" w:eastAsia="Times New Roman" w:hAnsi="Times New Roman" w:cs="Times New Roman"/>
-          <w:b/>
-          <w:color w:val="000000"/>
-        </w:rPr>
-        <w:tab/>
-      </w:r>
-      <w:r>
-        <w:rPr>
-          <w:rFonts w:ascii="Times New Roman" w:eastAsia="Times New Roman" w:hAnsi="Times New Roman" w:cs="Times New Roman"/>
-          <w:b/>
-          <w:color w:val="000000"/>
-        </w:rPr>
-        <w:t xml:space="preserve">               </w:t>
-      </w:r>
-      <w:r>
-        <w:rPr>
-          <w:rFonts w:ascii="Times New Roman" w:eastAsia="Times New Roman" w:hAnsi="Times New Roman" w:cs="Times New Roman"/>
-          <w:bCs/>
-          <w:color w:val="000000"/>
-        </w:rPr>
-        <w:t>July 2017 – March 2019</w:t>
-      </w:r>
-    </w:p>
-    <w:p>
-      <w:pPr>
-        <w:pBdr>
-          <w:top w:val="nil"/>
-          <w:left w:val="nil"/>
-          <w:bottom w:val="nil"/>
-          <w:right w:val="nil"/>
-          <w:between w:val="nil"/>
-        </w:pBdr>
-        <w:jc w:val="left"/>
-        <w:rPr>
-          <w:rFonts w:ascii="Times New Roman" w:hAnsi="Times New Roman" w:cs="Times New Roman"/>
-        </w:rPr>
-      </w:pPr>
-      <w:r>
-        <w:rPr>
-          <w:rFonts w:ascii="Times New Roman" w:hAnsi="Times New Roman" w:cs="Times New Roman"/>
-        </w:rPr>
-        <w:t>Architected</w:t>
-      </w:r>
-      <w:r>
-        <w:rPr>
-          <w:rFonts w:ascii="Times New Roman" w:hAnsi="Times New Roman" w:cs="Times New Roman"/>
-        </w:rPr>
-        <w:t xml:space="preserve"> and </w:t>
-      </w:r>
-      <w:r>
-        <w:rPr>
-          <w:rFonts w:ascii="Times New Roman" w:hAnsi="Times New Roman" w:cs="Times New Roman"/>
-        </w:rPr>
-        <w:t>Engineered</w:t>
-      </w:r>
-      <w:r>
-        <w:rPr>
-          <w:rFonts w:ascii="Times New Roman" w:hAnsi="Times New Roman" w:cs="Times New Roman"/>
-        </w:rPr>
-        <w:t xml:space="preserve"> </w:t>
-      </w:r>
-      <w:r>
-        <w:rPr>
-          <w:rFonts w:ascii="Times New Roman" w:hAnsi="Times New Roman" w:cs="Times New Roman"/>
-        </w:rPr>
-        <w:t>parts of core architecture and various application features</w:t>
-      </w:r>
-      <w:r>
-        <w:rPr>
-          <w:rFonts w:ascii="Times New Roman" w:hAnsi="Times New Roman" w:cs="Times New Roman"/>
-        </w:rPr>
-        <w:t xml:space="preserve"> end-to-end as </w:t>
-      </w:r>
-      <w:r>
-        <w:rPr>
-          <w:rFonts w:ascii="Times New Roman" w:hAnsi="Times New Roman" w:cs="Times New Roman"/>
-          <w:b/>
-          <w:bCs/>
-        </w:rPr>
-        <w:t>Core tech team</w:t>
-      </w:r>
-      <w:r>
-        <w:rPr>
-          <w:rFonts w:ascii="Times New Roman" w:hAnsi="Times New Roman" w:cs="Times New Roman"/>
-          <w:b/>
-          <w:bCs/>
-        </w:rPr>
-        <w:t xml:space="preserve"> member</w:t>
-      </w:r>
-      <w:r>
-        <w:rPr>
-          <w:rFonts w:ascii="Times New Roman" w:hAnsi="Times New Roman" w:cs="Times New Roman"/>
-        </w:rPr>
-        <w:t>,</w:t>
-      </w:r>
-      <w:r>
-        <w:rPr>
-          <w:rFonts w:ascii="Times New Roman" w:hAnsi="Times New Roman" w:cs="Times New Roman"/>
-        </w:rPr>
-        <w:t xml:space="preserve"> along with performing initial load testing and deployments</w:t>
-      </w:r>
-      <w:r>
-        <w:rPr>
-          <w:rFonts w:ascii="Times New Roman" w:hAnsi="Times New Roman" w:cs="Times New Roman"/>
-        </w:rPr>
-        <w:t>.</w:t>
+          <w:color w:val="000000"/>
+        </w:rPr>
+        <w:t xml:space="preserve"> nano.js.</w:t>
+      </w:r>
+      <w:commentRangeEnd w:id="5"/>
+      <w:r>
+        <w:rPr>
+          <w:rStyle w:val="CommentReference"/>
+        </w:rPr>
+        <w:commentReference w:id="5"/>
       </w:r>
     </w:p>
     <w:p>
@@ -2087,25 +2164,13 @@
           <w:color w:val="000000"/>
         </w:rPr>
       </w:pPr>
-      <w:commentRangeStart w:id="4"/>
-      <w:r>
-        <w:rPr>
-          <w:rFonts w:ascii="Times New Roman" w:eastAsia="Times New Roman" w:hAnsi="Times New Roman" w:cs="Times New Roman"/>
-          <w:color w:val="000000"/>
-        </w:rPr>
-        <w:t xml:space="preserve">Decreased Initial App Load Times by </w:t>
-      </w:r>
-      <w:r>
-        <w:rPr>
-          <w:rFonts w:ascii="Times New Roman" w:eastAsia="Times New Roman" w:hAnsi="Times New Roman" w:cs="Times New Roman"/>
-          <w:b/>
-          <w:bCs/>
-          <w:i/>
-          <w:iCs/>
-          <w:color w:val="000000"/>
-          <w:u w:val="single"/>
-        </w:rPr>
-        <w:t>6 times</w:t>
+      <w:commentRangeStart w:id="6"/>
+      <w:r>
+        <w:rPr>
+          <w:rFonts w:ascii="Times New Roman" w:eastAsia="Times New Roman" w:hAnsi="Times New Roman" w:cs="Times New Roman"/>
+          <w:color w:val="000000"/>
+        </w:rPr>
+        <w:t>Programmed</w:t>
       </w:r>
       <w:r>
         <w:rPr>
@@ -2117,67 +2182,25 @@
       <w:r>
         <w:rPr>
           <w:rFonts w:ascii="Times New Roman" w:eastAsia="Times New Roman" w:hAnsi="Times New Roman" w:cs="Times New Roman"/>
-          <w:color w:val="000000"/>
-        </w:rPr>
-        <w:t xml:space="preserve">by prioritizing </w:t>
-      </w:r>
-      <w:r>
-        <w:rPr>
-          <w:rFonts w:ascii="Times New Roman" w:eastAsia="Times New Roman" w:hAnsi="Times New Roman" w:cs="Times New Roman"/>
-          <w:color w:val="000000"/>
-        </w:rPr>
-        <w:t xml:space="preserve">Replication Protocol for CouchDB (NoSQL DB) in microservice </w:t>
-      </w:r>
-      <w:r>
-        <w:rPr>
-          <w:rFonts w:ascii="Times New Roman" w:eastAsia="Times New Roman" w:hAnsi="Times New Roman" w:cs="Times New Roman"/>
-          <w:color w:val="000000"/>
-        </w:rPr>
-        <w:t>acting</w:t>
-      </w:r>
-      <w:r>
-        <w:rPr>
-          <w:rFonts w:ascii="Times New Roman" w:eastAsia="Times New Roman" w:hAnsi="Times New Roman" w:cs="Times New Roman"/>
-          <w:color w:val="000000"/>
-        </w:rPr>
-        <w:t xml:space="preserve"> as a replication target for CouchDB/</w:t>
-      </w:r>
-      <w:proofErr w:type="spellStart"/>
-      <w:r>
-        <w:rPr>
-          <w:rFonts w:ascii="Times New Roman" w:eastAsia="Times New Roman" w:hAnsi="Times New Roman" w:cs="Times New Roman"/>
-          <w:color w:val="000000"/>
-        </w:rPr>
-        <w:t>PouchDB</w:t>
-      </w:r>
-      <w:proofErr w:type="spellEnd"/>
-      <w:r>
-        <w:rPr>
-          <w:rFonts w:ascii="Times New Roman" w:eastAsia="Times New Roman" w:hAnsi="Times New Roman" w:cs="Times New Roman"/>
-          <w:color w:val="000000"/>
-        </w:rPr>
-        <w:t xml:space="preserve"> clients </w:t>
-      </w:r>
-      <w:r>
-        <w:rPr>
-          <w:rFonts w:ascii="Times New Roman" w:eastAsia="Times New Roman" w:hAnsi="Times New Roman" w:cs="Times New Roman"/>
-          <w:color w:val="000000"/>
-        </w:rPr>
-        <w:t>via</w:t>
-      </w:r>
-      <w:r>
-        <w:rPr>
-          <w:rFonts w:ascii="Times New Roman" w:eastAsia="Times New Roman" w:hAnsi="Times New Roman" w:cs="Times New Roman"/>
-          <w:color w:val="000000"/>
-        </w:rPr>
-        <w:t xml:space="preserve"> nano.js.</w:t>
-      </w:r>
-      <w:commentRangeEnd w:id="4"/>
+          <w:b/>
+          <w:bCs/>
+          <w:color w:val="000000"/>
+        </w:rPr>
+        <w:t>OAuth2</w:t>
+      </w:r>
+      <w:r>
+        <w:rPr>
+          <w:rFonts w:ascii="Times New Roman" w:eastAsia="Times New Roman" w:hAnsi="Times New Roman" w:cs="Times New Roman"/>
+          <w:color w:val="000000"/>
+        </w:rPr>
+        <w:t xml:space="preserve"> Server in Node.js following oauth2-server specifications.</w:t>
+      </w:r>
+      <w:commentRangeEnd w:id="6"/>
       <w:r>
         <w:rPr>
           <w:rStyle w:val="CommentReference"/>
         </w:rPr>
-        <w:commentReference w:id="4"/>
+        <w:commentReference w:id="6"/>
       </w:r>
     </w:p>
     <w:p>
@@ -2199,43 +2222,43 @@
           <w:color w:val="000000"/>
         </w:rPr>
       </w:pPr>
-      <w:commentRangeStart w:id="5"/>
-      <w:r>
-        <w:rPr>
-          <w:rFonts w:ascii="Times New Roman" w:eastAsia="Times New Roman" w:hAnsi="Times New Roman" w:cs="Times New Roman"/>
-          <w:color w:val="000000"/>
-        </w:rPr>
-        <w:t>Programmed</w:t>
-      </w:r>
-      <w:r>
-        <w:rPr>
-          <w:rFonts w:ascii="Times New Roman" w:eastAsia="Times New Roman" w:hAnsi="Times New Roman" w:cs="Times New Roman"/>
-          <w:color w:val="000000"/>
-        </w:rPr>
-        <w:t xml:space="preserve"> </w:t>
-      </w:r>
-      <w:r>
-        <w:rPr>
-          <w:rFonts w:ascii="Times New Roman" w:eastAsia="Times New Roman" w:hAnsi="Times New Roman" w:cs="Times New Roman"/>
-          <w:b/>
-          <w:bCs/>
-          <w:color w:val="000000"/>
-        </w:rPr>
-        <w:t>OAuth2</w:t>
-      </w:r>
-      <w:r>
-        <w:rPr>
-          <w:rFonts w:ascii="Times New Roman" w:eastAsia="Times New Roman" w:hAnsi="Times New Roman" w:cs="Times New Roman"/>
-          <w:color w:val="000000"/>
-        </w:rPr>
-        <w:t xml:space="preserve"> Server in Node.js following oauth2-server specifications.</w:t>
-      </w:r>
-      <w:commentRangeEnd w:id="5"/>
+      <w:commentRangeStart w:id="7"/>
+      <w:r>
+        <w:rPr>
+          <w:rFonts w:ascii="Times New Roman" w:eastAsia="Times New Roman" w:hAnsi="Times New Roman" w:cs="Times New Roman"/>
+          <w:color w:val="000000"/>
+        </w:rPr>
+        <w:t>Orchestrated</w:t>
+      </w:r>
+      <w:r>
+        <w:rPr>
+          <w:rFonts w:ascii="Times New Roman" w:eastAsia="Times New Roman" w:hAnsi="Times New Roman" w:cs="Times New Roman"/>
+          <w:color w:val="000000"/>
+        </w:rPr>
+        <w:t xml:space="preserve"> fetching, batching and processing of </w:t>
+      </w:r>
+      <w:r>
+        <w:rPr>
+          <w:rFonts w:ascii="Times New Roman" w:eastAsia="Times New Roman" w:hAnsi="Times New Roman" w:cs="Times New Roman"/>
+          <w:b/>
+          <w:bCs/>
+          <w:color w:val="000000"/>
+        </w:rPr>
+        <w:t>Big Data</w:t>
+      </w:r>
+      <w:r>
+        <w:rPr>
+          <w:rFonts w:ascii="Times New Roman" w:eastAsia="Times New Roman" w:hAnsi="Times New Roman" w:cs="Times New Roman"/>
+          <w:color w:val="000000"/>
+        </w:rPr>
+        <w:t xml:space="preserve"> from various sources (Google, Dropbox, Facebook) in python.</w:t>
+      </w:r>
+      <w:commentRangeEnd w:id="7"/>
       <w:r>
         <w:rPr>
           <w:rStyle w:val="CommentReference"/>
         </w:rPr>
-        <w:commentReference w:id="5"/>
+        <w:commentReference w:id="7"/>
       </w:r>
     </w:p>
     <w:p>
@@ -2257,43 +2280,65 @@
           <w:color w:val="000000"/>
         </w:rPr>
       </w:pPr>
-      <w:commentRangeStart w:id="6"/>
-      <w:r>
-        <w:rPr>
-          <w:rFonts w:ascii="Times New Roman" w:eastAsia="Times New Roman" w:hAnsi="Times New Roman" w:cs="Times New Roman"/>
-          <w:color w:val="000000"/>
-        </w:rPr>
-        <w:t>Orchestrated</w:t>
-      </w:r>
-      <w:r>
-        <w:rPr>
-          <w:rFonts w:ascii="Times New Roman" w:eastAsia="Times New Roman" w:hAnsi="Times New Roman" w:cs="Times New Roman"/>
-          <w:color w:val="000000"/>
-        </w:rPr>
-        <w:t xml:space="preserve"> fetching, batching and processing of </w:t>
-      </w:r>
-      <w:r>
-        <w:rPr>
-          <w:rFonts w:ascii="Times New Roman" w:eastAsia="Times New Roman" w:hAnsi="Times New Roman" w:cs="Times New Roman"/>
-          <w:b/>
-          <w:bCs/>
-          <w:color w:val="000000"/>
-        </w:rPr>
-        <w:t>Big Data</w:t>
-      </w:r>
-      <w:r>
-        <w:rPr>
-          <w:rFonts w:ascii="Times New Roman" w:eastAsia="Times New Roman" w:hAnsi="Times New Roman" w:cs="Times New Roman"/>
-          <w:color w:val="000000"/>
-        </w:rPr>
-        <w:t xml:space="preserve"> from various sources (Google, Dropbox, Facebook) in python.</w:t>
-      </w:r>
-      <w:commentRangeEnd w:id="6"/>
-      <w:r>
-        <w:rPr>
-          <w:rStyle w:val="CommentReference"/>
-        </w:rPr>
-        <w:commentReference w:id="6"/>
+      <w:r>
+        <w:rPr>
+          <w:rFonts w:ascii="Times New Roman" w:eastAsia="Times New Roman" w:hAnsi="Times New Roman" w:cs="Times New Roman"/>
+          <w:color w:val="000000"/>
+        </w:rPr>
+        <w:t>Developed</w:t>
+      </w:r>
+      <w:r>
+        <w:rPr>
+          <w:rFonts w:ascii="Times New Roman" w:eastAsia="Times New Roman" w:hAnsi="Times New Roman" w:cs="Times New Roman"/>
+          <w:color w:val="000000"/>
+        </w:rPr>
+        <w:t xml:space="preserve"> </w:t>
+      </w:r>
+      <w:r>
+        <w:rPr>
+          <w:rFonts w:ascii="Times New Roman" w:eastAsia="Times New Roman" w:hAnsi="Times New Roman" w:cs="Times New Roman"/>
+          <w:b/>
+          <w:bCs/>
+          <w:color w:val="000000"/>
+        </w:rPr>
+        <w:t>highly scalable microservices</w:t>
+      </w:r>
+      <w:r>
+        <w:rPr>
+          <w:rFonts w:ascii="Times New Roman" w:eastAsia="Times New Roman" w:hAnsi="Times New Roman" w:cs="Times New Roman"/>
+          <w:color w:val="000000"/>
+        </w:rPr>
+        <w:t xml:space="preserve"> on </w:t>
+      </w:r>
+      <w:proofErr w:type="spellStart"/>
+      <w:r>
+        <w:rPr>
+          <w:rFonts w:ascii="Times New Roman" w:eastAsia="Times New Roman" w:hAnsi="Times New Roman" w:cs="Times New Roman"/>
+          <w:color w:val="000000"/>
+        </w:rPr>
+        <w:t>SocketCluster</w:t>
+      </w:r>
+      <w:proofErr w:type="spellEnd"/>
+      <w:r>
+        <w:rPr>
+          <w:rFonts w:ascii="Times New Roman" w:eastAsia="Times New Roman" w:hAnsi="Times New Roman" w:cs="Times New Roman"/>
+          <w:color w:val="000000"/>
+        </w:rPr>
+        <w:t xml:space="preserve"> and Celery and hosted </w:t>
+      </w:r>
+      <w:r>
+        <w:rPr>
+          <w:rFonts w:ascii="Times New Roman" w:eastAsia="Times New Roman" w:hAnsi="Times New Roman" w:cs="Times New Roman"/>
+          <w:color w:val="000000"/>
+        </w:rPr>
+        <w:t>on</w:t>
+      </w:r>
+      <w:r>
+        <w:rPr>
+          <w:rFonts w:ascii="Times New Roman" w:eastAsia="Times New Roman" w:hAnsi="Times New Roman" w:cs="Times New Roman"/>
+          <w:color w:val="000000"/>
+        </w:rPr>
+        <w:t xml:space="preserve"> Docker and Kubernetes.</w:t>
       </w:r>
     </w:p>
     <w:p>
@@ -2320,30 +2365,35 @@
           <w:rFonts w:ascii="Times New Roman" w:eastAsia="Times New Roman" w:hAnsi="Times New Roman" w:cs="Times New Roman"/>
           <w:color w:val="000000"/>
         </w:rPr>
-        <w:t>Developed</w:t>
-      </w:r>
-      <w:r>
-        <w:rPr>
-          <w:rFonts w:ascii="Times New Roman" w:eastAsia="Times New Roman" w:hAnsi="Times New Roman" w:cs="Times New Roman"/>
-          <w:color w:val="000000"/>
-        </w:rPr>
-        <w:t xml:space="preserve"> </w:t>
-      </w:r>
-      <w:r>
-        <w:rPr>
-          <w:rFonts w:ascii="Times New Roman" w:eastAsia="Times New Roman" w:hAnsi="Times New Roman" w:cs="Times New Roman"/>
-          <w:b/>
-          <w:bCs/>
-          <w:color w:val="000000"/>
-        </w:rPr>
-        <w:t>highly scalable microservices</w:t>
-      </w:r>
-      <w:r>
-        <w:rPr>
-          <w:rFonts w:ascii="Times New Roman" w:eastAsia="Times New Roman" w:hAnsi="Times New Roman" w:cs="Times New Roman"/>
-          <w:color w:val="000000"/>
-        </w:rPr>
-        <w:t xml:space="preserve"> on </w:t>
+        <w:t xml:space="preserve">Deployed </w:t>
+      </w:r>
+      <w:r>
+        <w:rPr>
+          <w:rFonts w:ascii="Times New Roman" w:eastAsia="Times New Roman" w:hAnsi="Times New Roman" w:cs="Times New Roman"/>
+          <w:color w:val="000000"/>
+        </w:rPr>
+        <w:t xml:space="preserve">and </w:t>
+      </w:r>
+      <w:r>
+        <w:rPr>
+          <w:rFonts w:ascii="Times New Roman" w:eastAsia="Times New Roman" w:hAnsi="Times New Roman" w:cs="Times New Roman"/>
+          <w:color w:val="000000"/>
+        </w:rPr>
+        <w:t xml:space="preserve">Configured </w:t>
+      </w:r>
+      <w:r>
+        <w:rPr>
+          <w:rFonts w:ascii="Times New Roman" w:eastAsia="Times New Roman" w:hAnsi="Times New Roman" w:cs="Times New Roman"/>
+          <w:color w:val="000000"/>
+        </w:rPr>
+        <w:t>E.L.K</w:t>
+      </w:r>
+      <w:r>
+        <w:rPr>
+          <w:rFonts w:ascii="Times New Roman" w:eastAsia="Times New Roman" w:hAnsi="Times New Roman" w:cs="Times New Roman"/>
+          <w:color w:val="000000"/>
+        </w:rPr>
+        <w:t xml:space="preserve"> stack, graphite (</w:t>
       </w:r>
       <w:proofErr w:type="spellStart"/>
       <w:r>
@@ -2351,7 +2401,7 @@
           <w:rFonts w:ascii="Times New Roman" w:eastAsia="Times New Roman" w:hAnsi="Times New Roman" w:cs="Times New Roman"/>
           <w:color w:val="000000"/>
         </w:rPr>
-        <w:t>SocketCluster</w:t>
+        <w:t>Statsd</w:t>
       </w:r>
       <w:proofErr w:type="spellEnd"/>
       <w:r>
@@ -2359,21 +2409,21 @@
           <w:rFonts w:ascii="Times New Roman" w:eastAsia="Times New Roman" w:hAnsi="Times New Roman" w:cs="Times New Roman"/>
           <w:color w:val="000000"/>
         </w:rPr>
-        <w:t xml:space="preserve"> and Celery and hosted </w:t>
-      </w:r>
-      <w:r>
-        <w:rPr>
-          <w:rFonts w:ascii="Times New Roman" w:eastAsia="Times New Roman" w:hAnsi="Times New Roman" w:cs="Times New Roman"/>
-          <w:color w:val="000000"/>
-        </w:rPr>
-        <w:t>on</w:t>
-      </w:r>
-      <w:r>
-        <w:rPr>
-          <w:rFonts w:ascii="Times New Roman" w:eastAsia="Times New Roman" w:hAnsi="Times New Roman" w:cs="Times New Roman"/>
-          <w:color w:val="000000"/>
-        </w:rPr>
-        <w:t xml:space="preserve"> Docker and Kubernetes.</w:t>
+        <w:t>), Prometheus and Grafana on Kubernetes</w:t>
+      </w:r>
+      <w:r>
+        <w:rPr>
+          <w:rFonts w:ascii="Times New Roman" w:eastAsia="Times New Roman" w:hAnsi="Times New Roman" w:cs="Times New Roman"/>
+          <w:color w:val="000000"/>
+        </w:rPr>
+        <w:t xml:space="preserve"> handling millions of logs</w:t>
+      </w:r>
+      <w:r>
+        <w:rPr>
+          <w:rFonts w:ascii="Times New Roman" w:eastAsia="Times New Roman" w:hAnsi="Times New Roman" w:cs="Times New Roman"/>
+          <w:color w:val="000000"/>
+        </w:rPr>
+        <w:t>.</w:t>
       </w:r>
     </w:p>
     <w:p>
@@ -2400,58 +2450,44 @@
           <w:rFonts w:ascii="Times New Roman" w:eastAsia="Times New Roman" w:hAnsi="Times New Roman" w:cs="Times New Roman"/>
           <w:color w:val="000000"/>
         </w:rPr>
-        <w:t xml:space="preserve">Deployed </w:t>
-      </w:r>
-      <w:r>
-        <w:rPr>
-          <w:rFonts w:ascii="Times New Roman" w:eastAsia="Times New Roman" w:hAnsi="Times New Roman" w:cs="Times New Roman"/>
-          <w:color w:val="000000"/>
-        </w:rPr>
-        <w:t xml:space="preserve">and </w:t>
-      </w:r>
-      <w:r>
-        <w:rPr>
-          <w:rFonts w:ascii="Times New Roman" w:eastAsia="Times New Roman" w:hAnsi="Times New Roman" w:cs="Times New Roman"/>
-          <w:color w:val="000000"/>
-        </w:rPr>
-        <w:t xml:space="preserve">Configured </w:t>
-      </w:r>
-      <w:r>
-        <w:rPr>
-          <w:rFonts w:ascii="Times New Roman" w:eastAsia="Times New Roman" w:hAnsi="Times New Roman" w:cs="Times New Roman"/>
-          <w:color w:val="000000"/>
-        </w:rPr>
-        <w:t>E.L.K</w:t>
-      </w:r>
-      <w:r>
-        <w:rPr>
-          <w:rFonts w:ascii="Times New Roman" w:eastAsia="Times New Roman" w:hAnsi="Times New Roman" w:cs="Times New Roman"/>
-          <w:color w:val="000000"/>
-        </w:rPr>
-        <w:t xml:space="preserve"> stack, graphite (</w:t>
-      </w:r>
-      <w:proofErr w:type="spellStart"/>
-      <w:r>
-        <w:rPr>
-          <w:rFonts w:ascii="Times New Roman" w:eastAsia="Times New Roman" w:hAnsi="Times New Roman" w:cs="Times New Roman"/>
-          <w:color w:val="000000"/>
-        </w:rPr>
-        <w:t>Statsd</w:t>
-      </w:r>
-      <w:proofErr w:type="spellEnd"/>
-      <w:r>
-        <w:rPr>
-          <w:rFonts w:ascii="Times New Roman" w:eastAsia="Times New Roman" w:hAnsi="Times New Roman" w:cs="Times New Roman"/>
-          <w:color w:val="000000"/>
-        </w:rPr>
-        <w:t>), Prometheus and Grafana on Kubernetes</w:t>
-      </w:r>
-      <w:r>
-        <w:rPr>
-          <w:rFonts w:ascii="Times New Roman" w:eastAsia="Times New Roman" w:hAnsi="Times New Roman" w:cs="Times New Roman"/>
-          <w:color w:val="000000"/>
-        </w:rPr>
-        <w:t xml:space="preserve"> handling millions of logs</w:t>
+        <w:t>Buil</w:t>
+      </w:r>
+      <w:r>
+        <w:rPr>
+          <w:rFonts w:ascii="Times New Roman" w:eastAsia="Times New Roman" w:hAnsi="Times New Roman" w:cs="Times New Roman"/>
+          <w:color w:val="000000"/>
+        </w:rPr>
+        <w:t>t</w:t>
+      </w:r>
+      <w:r>
+        <w:rPr>
+          <w:rFonts w:ascii="Times New Roman" w:eastAsia="Times New Roman" w:hAnsi="Times New Roman" w:cs="Times New Roman"/>
+          <w:color w:val="000000"/>
+        </w:rPr>
+        <w:t xml:space="preserve"> basic UI for monitoring app </w:t>
+      </w:r>
+      <w:r>
+        <w:rPr>
+          <w:rFonts w:ascii="Times New Roman" w:eastAsia="Times New Roman" w:hAnsi="Times New Roman" w:cs="Times New Roman"/>
+          <w:color w:val="000000"/>
+        </w:rPr>
+        <w:t>in</w:t>
+      </w:r>
+      <w:r>
+        <w:rPr>
+          <w:rFonts w:ascii="Times New Roman" w:eastAsia="Times New Roman" w:hAnsi="Times New Roman" w:cs="Times New Roman"/>
+          <w:color w:val="000000"/>
+        </w:rPr>
+        <w:t xml:space="preserve"> React with Redux and server-side logic for handling </w:t>
+      </w:r>
+      <w:r>
+        <w:rPr>
+          <w:rFonts w:ascii="Times New Roman" w:eastAsia="Times New Roman" w:hAnsi="Times New Roman" w:cs="Times New Roman"/>
+          <w:b/>
+          <w:bCs/>
+          <w:color w:val="000000"/>
+        </w:rPr>
+        <w:t>chat Messages</w:t>
       </w:r>
       <w:r>
         <w:rPr>
@@ -2459,61 +2495,6 @@
           <w:color w:val="000000"/>
         </w:rPr>
         <w:t>.</w:t>
-      </w:r>
-    </w:p>
-    <w:p>
-      <w:pPr>
-        <w:numPr>
-          <w:ilvl w:val="0"/>
-          <w:numId w:val="1"/>
-        </w:numPr>
-        <w:pBdr>
-          <w:top w:val="nil"/>
-          <w:left w:val="nil"/>
-          <w:bottom w:val="nil"/>
-          <w:right w:val="nil"/>
-          <w:between w:val="nil"/>
-        </w:pBdr>
-        <w:jc w:val="left"/>
-        <w:rPr>
-          <w:rFonts w:ascii="Times New Roman" w:hAnsi="Times New Roman" w:cs="Times New Roman"/>
-          <w:color w:val="000000"/>
-        </w:rPr>
-      </w:pPr>
-      <w:r>
-        <w:rPr>
-          <w:rFonts w:ascii="Times New Roman" w:eastAsia="Times New Roman" w:hAnsi="Times New Roman" w:cs="Times New Roman"/>
-          <w:color w:val="000000"/>
-        </w:rPr>
-        <w:t>Buil</w:t>
-      </w:r>
-      <w:r>
-        <w:rPr>
-          <w:rFonts w:ascii="Times New Roman" w:eastAsia="Times New Roman" w:hAnsi="Times New Roman" w:cs="Times New Roman"/>
-          <w:color w:val="000000"/>
-        </w:rPr>
-        <w:t>t</w:t>
-      </w:r>
-      <w:r>
-        <w:rPr>
-          <w:rFonts w:ascii="Times New Roman" w:eastAsia="Times New Roman" w:hAnsi="Times New Roman" w:cs="Times New Roman"/>
-          <w:color w:val="000000"/>
-        </w:rPr>
-        <w:t xml:space="preserve"> basic UI for monitoring app </w:t>
-      </w:r>
-      <w:r>
-        <w:rPr>
-          <w:rFonts w:ascii="Times New Roman" w:eastAsia="Times New Roman" w:hAnsi="Times New Roman" w:cs="Times New Roman"/>
-          <w:color w:val="000000"/>
-        </w:rPr>
-        <w:t>in</w:t>
-      </w:r>
-      <w:r>
-        <w:rPr>
-          <w:rFonts w:ascii="Times New Roman" w:eastAsia="Times New Roman" w:hAnsi="Times New Roman" w:cs="Times New Roman"/>
-          <w:color w:val="000000"/>
-        </w:rPr>
-        <w:t xml:space="preserve"> React with Redux and server-side logic for handling chat Messages.</w:t>
       </w:r>
     </w:p>
     <w:p>
@@ -2621,7 +2602,21 @@
           <w:rFonts w:ascii="Times New Roman" w:eastAsia="Times New Roman" w:hAnsi="Times New Roman" w:cs="Times New Roman"/>
           <w:b/>
         </w:rPr>
-        <w:t xml:space="preserve">      </w:t>
+        <w:t xml:space="preserve">     </w:t>
+      </w:r>
+      <w:r>
+        <w:rPr>
+          <w:rFonts w:ascii="Times New Roman" w:eastAsia="Times New Roman" w:hAnsi="Times New Roman" w:cs="Times New Roman"/>
+          <w:b/>
+        </w:rPr>
+        <w:t xml:space="preserve">              </w:t>
+      </w:r>
+      <w:r>
+        <w:rPr>
+          <w:rFonts w:ascii="Times New Roman" w:eastAsia="Times New Roman" w:hAnsi="Times New Roman" w:cs="Times New Roman"/>
+          <w:b/>
+        </w:rPr>
+        <w:t xml:space="preserve"> </w:t>
       </w:r>
       <w:r>
         <w:rPr>
@@ -2904,6 +2899,14 @@
       <w:r>
         <w:rPr>
           <w:rFonts w:ascii="Times New Roman" w:eastAsia="Times New Roman" w:hAnsi="Times New Roman" w:cs="Times New Roman"/>
+          <w:b/>
+          <w:color w:val="000000" w:themeColor="text1"/>
+        </w:rPr>
+        <w:t xml:space="preserve">             </w:t>
+      </w:r>
+      <w:r>
+        <w:rPr>
+          <w:rFonts w:ascii="Times New Roman" w:eastAsia="Times New Roman" w:hAnsi="Times New Roman" w:cs="Times New Roman"/>
           <w:bCs/>
         </w:rPr>
         <w:t>May</w:t>
@@ -3165,168 +3168,233 @@
       <w:pPr>
         <w:rPr>
           <w:rFonts w:ascii="Times New Roman" w:eastAsia="Times New Roman" w:hAnsi="Times New Roman" w:cs="Times New Roman"/>
-          <w:b/>
+          <w:bCs/>
           <w:iCs/>
         </w:rPr>
       </w:pPr>
+      <w:proofErr w:type="gramStart"/>
       <w:r>
         <w:rPr>
           <w:rFonts w:ascii="Times New Roman" w:eastAsia="Times New Roman" w:hAnsi="Times New Roman" w:cs="Times New Roman"/>
           <w:b/>
           <w:iCs/>
         </w:rPr>
-        <w:t xml:space="preserve">BLOCKIT !: </w:t>
-      </w:r>
-      <w:hyperlink r:id="rId16">
+        <w:t>BLOCKIT !</w:t>
+      </w:r>
+      <w:proofErr w:type="gramEnd"/>
+      <w:r>
+        <w:rPr>
+          <w:rFonts w:ascii="Times New Roman" w:eastAsia="Times New Roman" w:hAnsi="Times New Roman" w:cs="Times New Roman"/>
+          <w:b/>
+          <w:iCs/>
+        </w:rPr>
+        <w:t xml:space="preserve">: </w:t>
+      </w:r>
+      <w:r>
+        <w:rPr>
+          <w:rFonts w:ascii="Times New Roman" w:eastAsia="Times New Roman" w:hAnsi="Times New Roman" w:cs="Times New Roman"/>
+          <w:b/>
+          <w:iCs/>
+        </w:rPr>
+        <w:t xml:space="preserve">  </w:t>
+      </w:r>
+      <w:hyperlink r:id="rId16" w:history="1">
         <w:r>
           <w:rPr>
-            <w:rFonts w:ascii="Times New Roman" w:eastAsia="Times New Roman" w:hAnsi="Times New Roman" w:cs="Times New Roman"/>
+            <w:rStyle w:val="Hyperlink"/>
             <w:b/>
-            <w:iCs/>
-            <w:u w:val="single"/>
+            <w:bCs/>
+            <w:color w:val="000000" w:themeColor="text1"/>
+          </w:rPr>
+          <w:t>https://drive.google.com/drive/folders/0B1N0fwIvzJkVUms3N0VvdU9POEU</w:t>
+        </w:r>
+      </w:hyperlink>
+      <w:r>
+        <w:rPr>
+          <w:rFonts w:ascii="Times New Roman" w:eastAsia="Times New Roman" w:hAnsi="Times New Roman" w:cs="Times New Roman"/>
+          <w:b/>
+          <w:iCs/>
+          <w:color w:val="000000" w:themeColor="text1"/>
+        </w:rPr>
+        <w:t xml:space="preserve">      </w:t>
+      </w:r>
+      <w:r>
+        <w:rPr>
+          <w:rFonts w:ascii="Times New Roman" w:eastAsia="Times New Roman" w:hAnsi="Times New Roman" w:cs="Times New Roman"/>
+          <w:b/>
+          <w:iCs/>
+          <w:color w:val="000000" w:themeColor="text1"/>
+        </w:rPr>
+        <w:t xml:space="preserve">                  </w:t>
+      </w:r>
+      <w:r>
+        <w:rPr>
+          <w:rFonts w:ascii="Times New Roman" w:eastAsia="Times New Roman" w:hAnsi="Times New Roman" w:cs="Times New Roman"/>
+          <w:bCs/>
+          <w:iCs/>
+        </w:rPr>
+        <w:t>March 2013 – August 2013</w:t>
+      </w:r>
+    </w:p>
+    <w:p>
+      <w:pPr>
+        <w:jc w:val="left"/>
+        <w:rPr>
+          <w:rFonts w:ascii="Times New Roman" w:hAnsi="Times New Roman" w:cs="Times New Roman"/>
+          <w:b/>
+          <w:bCs/>
+        </w:rPr>
+      </w:pPr>
+      <w:r>
+        <w:rPr>
+          <w:rFonts w:ascii="Times New Roman" w:hAnsi="Times New Roman" w:cs="Times New Roman"/>
+        </w:rPr>
+        <w:t>Developed</w:t>
+      </w:r>
+      <w:r>
+        <w:rPr>
+          <w:rFonts w:ascii="Times New Roman" w:hAnsi="Times New Roman" w:cs="Times New Roman"/>
+        </w:rPr>
+        <w:t xml:space="preserve"> </w:t>
+      </w:r>
+      <w:r>
+        <w:rPr>
+          <w:rFonts w:ascii="Times New Roman" w:hAnsi="Times New Roman" w:cs="Times New Roman"/>
+        </w:rPr>
+        <w:t xml:space="preserve">concept and gameplay for </w:t>
+      </w:r>
+      <w:proofErr w:type="gramStart"/>
+      <w:r>
+        <w:rPr>
+          <w:rFonts w:ascii="Times New Roman" w:hAnsi="Times New Roman" w:cs="Times New Roman"/>
+        </w:rPr>
+        <w:t>BLOCKIT!,</w:t>
+      </w:r>
+      <w:proofErr w:type="gramEnd"/>
+      <w:r>
+        <w:rPr>
+          <w:rFonts w:ascii="Times New Roman" w:hAnsi="Times New Roman" w:cs="Times New Roman"/>
+        </w:rPr>
+        <w:t xml:space="preserve"> a 2-d puzzler for android, as a side </w:t>
+      </w:r>
+      <w:r>
+        <w:rPr>
+          <w:rFonts w:ascii="Times New Roman" w:hAnsi="Times New Roman" w:cs="Times New Roman"/>
+        </w:rPr>
+        <w:t xml:space="preserve">pet </w:t>
+      </w:r>
+      <w:r>
+        <w:rPr>
+          <w:rFonts w:ascii="Times New Roman" w:hAnsi="Times New Roman" w:cs="Times New Roman"/>
+        </w:rPr>
+        <w:t xml:space="preserve">project </w:t>
+      </w:r>
+      <w:r>
+        <w:rPr>
+          <w:rFonts w:ascii="Times New Roman" w:hAnsi="Times New Roman" w:cs="Times New Roman"/>
+        </w:rPr>
+        <w:t>using</w:t>
+      </w:r>
+      <w:r>
+        <w:rPr>
+          <w:rFonts w:ascii="Times New Roman" w:hAnsi="Times New Roman" w:cs="Times New Roman"/>
+        </w:rPr>
+        <w:t xml:space="preserve"> python and </w:t>
+      </w:r>
+      <w:proofErr w:type="spellStart"/>
+      <w:r>
+        <w:rPr>
+          <w:rFonts w:ascii="Times New Roman" w:hAnsi="Times New Roman" w:cs="Times New Roman"/>
+        </w:rPr>
+        <w:t>Pygame</w:t>
+      </w:r>
+      <w:proofErr w:type="spellEnd"/>
+      <w:r>
+        <w:rPr>
+          <w:rFonts w:ascii="Times New Roman" w:hAnsi="Times New Roman" w:cs="Times New Roman"/>
+        </w:rPr>
+        <w:t>.</w:t>
+      </w:r>
+      <w:r>
+        <w:rPr>
+          <w:rFonts w:ascii="Times New Roman" w:hAnsi="Times New Roman" w:cs="Times New Roman"/>
+        </w:rPr>
+        <w:t xml:space="preserve"> </w:t>
+      </w:r>
+      <w:r>
+        <w:rPr>
+          <w:rFonts w:ascii="Times New Roman" w:hAnsi="Times New Roman" w:cs="Times New Roman"/>
+        </w:rPr>
+        <w:t>Led a team of</w:t>
+      </w:r>
+      <w:r>
+        <w:rPr>
+          <w:rFonts w:ascii="Times New Roman" w:hAnsi="Times New Roman" w:cs="Times New Roman"/>
+        </w:rPr>
+        <w:t xml:space="preserve"> </w:t>
+      </w:r>
+      <w:r>
+        <w:rPr>
+          <w:rFonts w:ascii="Times New Roman" w:hAnsi="Times New Roman" w:cs="Times New Roman"/>
+        </w:rPr>
+        <w:t>6</w:t>
+      </w:r>
+      <w:r>
+        <w:rPr>
+          <w:rFonts w:ascii="Times New Roman" w:hAnsi="Times New Roman" w:cs="Times New Roman"/>
+        </w:rPr>
+        <w:t xml:space="preserve"> </w:t>
+      </w:r>
+      <w:r>
+        <w:rPr>
+          <w:rFonts w:ascii="Times New Roman" w:hAnsi="Times New Roman" w:cs="Times New Roman"/>
+        </w:rPr>
+        <w:t xml:space="preserve">members and tested game for various android devices and </w:t>
+      </w:r>
+      <w:r>
+        <w:rPr>
+          <w:rFonts w:ascii="Times New Roman" w:eastAsia="Times New Roman" w:hAnsi="Times New Roman" w:cs="Times New Roman"/>
+        </w:rPr>
+        <w:t xml:space="preserve">published </w:t>
+      </w:r>
+      <w:r>
+        <w:rPr>
+          <w:rFonts w:ascii="Times New Roman" w:hAnsi="Times New Roman" w:cs="Times New Roman"/>
+        </w:rPr>
+        <w:t>on google play store</w:t>
+      </w:r>
+      <w:r>
+        <w:rPr>
+          <w:rFonts w:ascii="Times New Roman" w:hAnsi="Times New Roman" w:cs="Times New Roman"/>
+        </w:rPr>
+        <w:t xml:space="preserve"> at </w:t>
+      </w:r>
+      <w:hyperlink r:id="rId17" w:history="1">
+        <w:r>
+          <w:rPr>
+            <w:rStyle w:val="Hyperlink"/>
+            <w:rFonts w:ascii="Times New Roman" w:hAnsi="Times New Roman" w:cs="Times New Roman"/>
+            <w:b/>
+            <w:bCs/>
+            <w:color w:val="000000" w:themeColor="text1"/>
           </w:rPr>
           <w:t>https://play.google.com/store/apps/details?id=com.vnt.blockit&amp;hl=en</w:t>
         </w:r>
       </w:hyperlink>
       <w:r>
         <w:rPr>
-          <w:rFonts w:ascii="Times New Roman" w:eastAsia="Times New Roman" w:hAnsi="Times New Roman" w:cs="Times New Roman"/>
-          <w:b/>
-          <w:iCs/>
-        </w:rPr>
-        <w:t xml:space="preserve"> </w:t>
-      </w:r>
-      <w:r>
-        <w:rPr>
-          <w:rFonts w:ascii="Times New Roman" w:eastAsia="Times New Roman" w:hAnsi="Times New Roman" w:cs="Times New Roman"/>
-          <w:b/>
-          <w:iCs/>
-        </w:rPr>
-        <w:tab/>
-        <w:t xml:space="preserve">          </w:t>
-      </w:r>
-      <w:r>
-        <w:rPr>
-          <w:rFonts w:ascii="Times New Roman" w:eastAsia="Times New Roman" w:hAnsi="Times New Roman" w:cs="Times New Roman"/>
-          <w:b/>
-          <w:iCs/>
-        </w:rPr>
-        <w:t xml:space="preserve"> </w:t>
-      </w:r>
-      <w:r>
-        <w:rPr>
-          <w:rFonts w:ascii="Times New Roman" w:eastAsia="Times New Roman" w:hAnsi="Times New Roman" w:cs="Times New Roman"/>
-          <w:bCs/>
-          <w:iCs/>
-        </w:rPr>
-        <w:t>March 2013 – August 2013</w:t>
-      </w:r>
-    </w:p>
-    <w:p>
-      <w:pPr>
-        <w:rPr>
-          <w:rFonts w:ascii="Times New Roman" w:eastAsia="Times New Roman" w:hAnsi="Times New Roman" w:cs="Times New Roman"/>
-        </w:rPr>
-      </w:pPr>
-      <w:r>
-        <w:rPr>
-          <w:rFonts w:ascii="Times New Roman" w:hAnsi="Times New Roman" w:cs="Times New Roman"/>
-        </w:rPr>
-        <w:t>Developed</w:t>
-      </w:r>
-      <w:r>
-        <w:rPr>
-          <w:rFonts w:ascii="Times New Roman" w:hAnsi="Times New Roman" w:cs="Times New Roman"/>
-        </w:rPr>
-        <w:t xml:space="preserve"> </w:t>
-      </w:r>
-      <w:r>
-        <w:rPr>
-          <w:rFonts w:ascii="Times New Roman" w:hAnsi="Times New Roman" w:cs="Times New Roman"/>
-        </w:rPr>
-        <w:t xml:space="preserve">concept and gameplay for </w:t>
-      </w:r>
-      <w:proofErr w:type="gramStart"/>
-      <w:r>
-        <w:rPr>
-          <w:rFonts w:ascii="Times New Roman" w:hAnsi="Times New Roman" w:cs="Times New Roman"/>
-        </w:rPr>
-        <w:t>BLOCKIT!,</w:t>
-      </w:r>
-      <w:proofErr w:type="gramEnd"/>
-      <w:r>
-        <w:rPr>
-          <w:rFonts w:ascii="Times New Roman" w:hAnsi="Times New Roman" w:cs="Times New Roman"/>
-        </w:rPr>
-        <w:t xml:space="preserve"> a 2-d puzzler for android, as a side </w:t>
-      </w:r>
-      <w:r>
-        <w:rPr>
-          <w:rFonts w:ascii="Times New Roman" w:hAnsi="Times New Roman" w:cs="Times New Roman"/>
-        </w:rPr>
-        <w:t xml:space="preserve">pet </w:t>
-      </w:r>
-      <w:r>
-        <w:rPr>
-          <w:rFonts w:ascii="Times New Roman" w:hAnsi="Times New Roman" w:cs="Times New Roman"/>
-        </w:rPr>
-        <w:t xml:space="preserve">project </w:t>
-      </w:r>
-      <w:r>
-        <w:rPr>
-          <w:rFonts w:ascii="Times New Roman" w:hAnsi="Times New Roman" w:cs="Times New Roman"/>
-        </w:rPr>
-        <w:t>using</w:t>
-      </w:r>
-      <w:r>
-        <w:rPr>
-          <w:rFonts w:ascii="Times New Roman" w:hAnsi="Times New Roman" w:cs="Times New Roman"/>
-        </w:rPr>
-        <w:t xml:space="preserve"> python and </w:t>
-      </w:r>
-      <w:proofErr w:type="spellStart"/>
-      <w:r>
-        <w:rPr>
-          <w:rFonts w:ascii="Times New Roman" w:hAnsi="Times New Roman" w:cs="Times New Roman"/>
-        </w:rPr>
-        <w:t>Pygame</w:t>
-      </w:r>
-      <w:proofErr w:type="spellEnd"/>
-      <w:r>
-        <w:rPr>
-          <w:rFonts w:ascii="Times New Roman" w:hAnsi="Times New Roman" w:cs="Times New Roman"/>
-        </w:rPr>
-        <w:t xml:space="preserve">. </w:t>
-      </w:r>
-      <w:r>
-        <w:rPr>
-          <w:rFonts w:ascii="Times New Roman" w:hAnsi="Times New Roman" w:cs="Times New Roman"/>
-        </w:rPr>
-        <w:t xml:space="preserve">      </w:t>
-      </w:r>
-      <w:r>
-        <w:rPr>
-          <w:rFonts w:ascii="Times New Roman" w:hAnsi="Times New Roman" w:cs="Times New Roman"/>
-        </w:rPr>
-        <w:t xml:space="preserve">Led a team of 6 members and tested game for various android devices and </w:t>
-      </w:r>
-      <w:r>
-        <w:rPr>
-          <w:rFonts w:ascii="Times New Roman" w:eastAsia="Times New Roman" w:hAnsi="Times New Roman" w:cs="Times New Roman"/>
-        </w:rPr>
-        <w:t xml:space="preserve">published </w:t>
-      </w:r>
-      <w:r>
-        <w:rPr>
-          <w:rFonts w:ascii="Times New Roman" w:hAnsi="Times New Roman" w:cs="Times New Roman"/>
-        </w:rPr>
-        <w:t>on google play store.</w:t>
+          <w:rFonts w:ascii="Times New Roman" w:hAnsi="Times New Roman" w:cs="Times New Roman"/>
+          <w:b/>
+          <w:bCs/>
+          <w:color w:val="000000" w:themeColor="text1"/>
+        </w:rPr>
+        <w:t>.</w:t>
       </w:r>
     </w:p>
     <w:sectPr>
-      <w:footerReference w:type="default" r:id="rId17"/>
+      <w:footerReference w:type="default" r:id="rId18"/>
       <w:pgSz w:w="12240" w:h="15840"/>
-      <w:pgMar w:top="720" w:right="720" w:bottom="720" w:left="720" w:header="720" w:footer="720" w:gutter="0"/>
+      <w:pgMar w:top="360" w:right="360" w:bottom="360" w:left="360" w:header="720" w:footer="720" w:gutter="0"/>
       <w:pgNumType w:start="1"/>
       <w:cols w:space="720"/>
     </w:sectPr>
@@ -3531,7 +3599,7 @@
           <w:szCs w:val="21"/>
           <w:shd w:val="clear" w:color="auto" w:fill="FFFFFF"/>
         </w:rPr>
-        <w:t xml:space="preserve">, but our users wanted to access a </w:t>
+        <w:t xml:space="preserve">, but our users wanted to access a modded version of the game. So we </w:t>
       </w:r>
       <w:r>
         <w:rPr>
@@ -3541,7 +3609,7 @@
           <w:szCs w:val="21"/>
           <w:shd w:val="clear" w:color="auto" w:fill="FFFFFF"/>
         </w:rPr>
-        <w:t xml:space="preserve">modded version of the game. So we </w:t>
+        <w:t>had</w:t>
       </w:r>
       <w:r>
         <w:rPr>
@@ -3551,7 +3619,7 @@
           <w:szCs w:val="21"/>
           <w:shd w:val="clear" w:color="auto" w:fill="FFFFFF"/>
         </w:rPr>
-        <w:t>had</w:t>
+        <w:t xml:space="preserve"> CORS </w:t>
       </w:r>
       <w:r>
         <w:rPr>
@@ -3561,7 +3629,7 @@
           <w:szCs w:val="21"/>
           <w:shd w:val="clear" w:color="auto" w:fill="FFFFFF"/>
         </w:rPr>
-        <w:t xml:space="preserve"> CORS </w:t>
+        <w:t xml:space="preserve">vulnerability on the WebSocket initiation connections we  added </w:t>
       </w:r>
       <w:r>
         <w:rPr>
@@ -3571,7 +3639,7 @@
           <w:szCs w:val="21"/>
           <w:shd w:val="clear" w:color="auto" w:fill="FFFFFF"/>
         </w:rPr>
-        <w:t xml:space="preserve">vulnerability on the WebSocket initiation connections we  added </w:t>
+        <w:t xml:space="preserve">SOP(same origin policy) </w:t>
       </w:r>
       <w:r>
         <w:rPr>
@@ -3581,7 +3649,7 @@
           <w:szCs w:val="21"/>
           <w:shd w:val="clear" w:color="auto" w:fill="FFFFFF"/>
         </w:rPr>
-        <w:t xml:space="preserve">SOP(same origin policy) </w:t>
+        <w:t xml:space="preserve">on the proxy protocol headers </w:t>
       </w:r>
       <w:r>
         <w:rPr>
@@ -3591,9 +3659,12 @@
           <w:szCs w:val="21"/>
           <w:shd w:val="clear" w:color="auto" w:fill="FFFFFF"/>
         </w:rPr>
-        <w:t xml:space="preserve">on the proxy protocol headers </w:t>
-      </w:r>
-      <w:r>
+        <w:t>and prevented it.</w:t>
+      </w:r>
+    </w:p>
+    <w:p>
+      <w:pPr>
+        <w:pStyle w:val="CommentText"/>
         <w:rPr>
           <w:rFonts w:ascii="Arial" w:hAnsi="Arial" w:cs="Arial"/>
           <w:color w:val="202122"/>
@@ -3601,12 +3672,8 @@
           <w:szCs w:val="21"/>
           <w:shd w:val="clear" w:color="auto" w:fill="FFFFFF"/>
         </w:rPr>
-        <w:t>and prevented it.</w:t>
-      </w:r>
-    </w:p>
-    <w:p>
-      <w:pPr>
-        <w:pStyle w:val="CommentText"/>
+      </w:pPr>
+      <w:r>
         <w:rPr>
           <w:rFonts w:ascii="Arial" w:hAnsi="Arial" w:cs="Arial"/>
           <w:color w:val="202122"/>
@@ -3614,15 +3681,6 @@
           <w:szCs w:val="21"/>
           <w:shd w:val="clear" w:color="auto" w:fill="FFFFFF"/>
         </w:rPr>
-      </w:pPr>
-      <w:r>
-        <w:rPr>
-          <w:rFonts w:ascii="Arial" w:hAnsi="Arial" w:cs="Arial"/>
-          <w:color w:val="202122"/>
-          <w:sz w:val="21"/>
-          <w:szCs w:val="21"/>
-          <w:shd w:val="clear" w:color="auto" w:fill="FFFFFF"/>
-        </w:rPr>
         <w:t>AND assuming if attacker created his own server and mocking the valid origin in the headers and forwaded the requests.</w:t>
       </w:r>
     </w:p>
@@ -3652,10 +3710,7 @@
         <w:annotationRef/>
       </w:r>
       <w:r>
-        <w:t xml:space="preserve">We had a NTP sync and it was implemented in </w:t>
-      </w:r>
-      <w:r>
-        <w:t>an blocking synchronous way. We made this work in the background and reduce join time by 25%</w:t>
+        <w:t>We had a NTP sync and it was implemented in an blocking synchronous way. We made this work in the background and reduce join time by 25%</w:t>
       </w:r>
     </w:p>
   </w:comment>
@@ -3671,14 +3726,11 @@
         <w:annotationRef/>
       </w:r>
       <w:r>
-        <w:t xml:space="preserve">Moved the </w:t>
-      </w:r>
-      <w:r>
-        <w:t>vm’s to AMD and node version 12 which meant recompiling/rebuilding some native node modules. which involved modifying some CPP native node code.</w:t>
+        <w:t>Moved the vm’s to AMD and node version 12 which meant recompiling/rebuilding some native node modules. which involved modifying some CPP native node code.</w:t>
       </w:r>
     </w:p>
   </w:comment>
-  <w:comment w:id="4" w:author="vineet bharot" w:date="2020-10-10T16:24:00Z" w:initials="vb">
+  <w:comment w:id="4" w:author="vineet bharot" w:date="2020-10-23T13:03:00Z" w:initials="vb">
     <w:p>
       <w:pPr>
         <w:pStyle w:val="CommentText"/>
@@ -3690,6 +3742,25 @@
         <w:annotationRef/>
       </w:r>
       <w:r>
+        <w:t xml:space="preserve">after analyzing architecture and data communication pipelines via </w:t>
+      </w:r>
+      <w:r>
+        <w:t>Statsd, Kibana, Elasticsearch and Grafana.</w:t>
+      </w:r>
+    </w:p>
+  </w:comment>
+  <w:comment w:id="5" w:author="vineet bharot" w:date="2020-10-10T16:24:00Z" w:initials="vb">
+    <w:p>
+      <w:pPr>
+        <w:pStyle w:val="CommentText"/>
+      </w:pPr>
+      <w:r>
+        <w:rPr>
+          <w:rStyle w:val="CommentReference"/>
+        </w:rPr>
+        <w:annotationRef/>
+      </w:r>
+      <w:r>
         <w:t xml:space="preserve">In couch/pouch be the replication order depends on the changes feed, so we created a microservice acting as the middle man which manipulated the changes feed such that the first few documents are inserted into the changes feed from an indexed view which sorts docs based on </w:t>
       </w:r>
       <w:r>
@@ -3703,7 +3774,7 @@
       </w:r>
     </w:p>
   </w:comment>
-  <w:comment w:id="5" w:author="vineet bharot" w:date="2020-10-10T16:32:00Z" w:initials="vb">
+  <w:comment w:id="6" w:author="vineet bharot" w:date="2020-10-10T16:32:00Z" w:initials="vb">
     <w:p>
       <w:pPr>
         <w:pStyle w:val="CommentText"/>
@@ -3741,17 +3812,11 @@
         <w:pStyle w:val="CommentText"/>
       </w:pPr>
       <w:r>
-        <w:t xml:space="preserve">implemented authenticate, authorize, </w:t>
-      </w:r>
-      <w:r>
-        <w:t xml:space="preserve">token,  </w:t>
-      </w:r>
-      <w:r>
-        <w:t>generateAccessToken, generateRefreshToken, saveToken, revokeToken, validateScope, verifyScope, setClient, getClient etc.</w:t>
+        <w:t>implemented authenticate, authorize, token,  generateAccessToken, generateRefreshToken, saveToken, revokeToken, validateScope, verifyScope, setClient, getClient etc.</w:t>
       </w:r>
     </w:p>
   </w:comment>
-  <w:comment w:id="6" w:author="vineet bharot" w:date="2020-10-10T16:47:00Z" w:initials="vb">
+  <w:comment w:id="7" w:author="vineet bharot" w:date="2020-10-10T16:47:00Z" w:initials="vb">
     <w:p>
       <w:pPr>
         <w:pStyle w:val="CommentText"/>
@@ -3763,10 +3828,7 @@
         <w:annotationRef/>
       </w:r>
       <w:r>
-        <w:t xml:space="preserve">used combination of celery batch processing pipeline and </w:t>
-      </w:r>
-      <w:r>
-        <w:t>cron jobs.</w:t>
+        <w:t>used combination of celery batch processing pipeline and cron jobs.</w:t>
       </w:r>
     </w:p>
   </w:comment>
@@ -3779,6 +3841,7 @@
   <w15:commentEx w15:paraId="418A4793" w15:done="0"/>
   <w15:commentEx w15:paraId="3543CB6B" w15:done="0"/>
   <w15:commentEx w15:paraId="506FEDAB" w15:done="0"/>
+  <w15:commentEx w15:paraId="308A7767" w15:done="0"/>
   <w15:commentEx w15:paraId="221F56DB" w15:done="0"/>
   <w15:commentEx w15:paraId="3CD986AC" w15:done="0"/>
   <w15:commentEx w15:paraId="1BE77C2E" w15:done="0"/>
@@ -3791,6 +3854,7 @@
   <w16cex:commentExtensible w16cex:durableId="232C5799" w16cex:dateUtc="2020-10-10T22:54:00Z"/>
   <w16cex:commentExtensible w16cex:durableId="232C5D43" w16cex:dateUtc="2020-10-10T23:18:00Z"/>
   <w16cex:commentExtensible w16cex:durableId="232C5DD0" w16cex:dateUtc="2020-10-10T23:20:00Z"/>
+  <w16cex:commentExtensible w16cex:durableId="233D533F" w16cex:dateUtc="2020-10-23T20:03:00Z"/>
   <w16cex:commentExtensible w16cex:durableId="232C5ED1" w16cex:dateUtc="2020-10-10T23:24:00Z"/>
   <w16cex:commentExtensible w16cex:durableId="232C608C" w16cex:dateUtc="2020-10-10T23:32:00Z"/>
   <w16cex:commentExtensible w16cex:durableId="232C6404" w16cex:dateUtc="2020-10-10T23:47:00Z"/>
@@ -3803,6 +3867,7 @@
   <w16cid:commentId w16cid:paraId="418A4793" w16cid:durableId="232C5799"/>
   <w16cid:commentId w16cid:paraId="3543CB6B" w16cid:durableId="232C5D43"/>
   <w16cid:commentId w16cid:paraId="506FEDAB" w16cid:durableId="232C5DD0"/>
+  <w16cid:commentId w16cid:paraId="308A7767" w16cid:durableId="233D533F"/>
   <w16cid:commentId w16cid:paraId="221F56DB" w16cid:durableId="232C5ED1"/>
   <w16cid:commentId w16cid:paraId="3CD986AC" w16cid:durableId="232C608C"/>
   <w16cid:commentId w16cid:paraId="1BE77C2E" w16cid:durableId="232C6404"/>

</xml_diff>